<commit_message>
Pdf Datei beifugt 3105221207
</commit_message>
<xml_diff>
--- a/gitHub.docx
+++ b/gitHub.docx
@@ -1750,27 +1750,7 @@
                 <w:szCs w:val="26"/>
                 <w:lang w:val="en-US"/>
               </w:rPr>
-              <w:t xml:space="preserve">     a. </w:t>
-            </w:r>
-            <w:proofErr w:type="spellStart"/>
-            <w:r>
-              <w:rPr>
-                <w:rFonts w:ascii="Arial" w:hAnsi="Arial" w:cs="Arial"/>
-                <w:sz w:val="26"/>
-                <w:szCs w:val="26"/>
-                <w:lang w:val="en-US"/>
-              </w:rPr>
-              <w:t>bir</w:t>
-            </w:r>
-            <w:proofErr w:type="spellEnd"/>
-            <w:r>
-              <w:rPr>
-                <w:rFonts w:ascii="Arial" w:hAnsi="Arial" w:cs="Arial"/>
-                <w:sz w:val="26"/>
-                <w:szCs w:val="26"/>
-                <w:lang w:val="en-US"/>
-              </w:rPr>
-              <w:t xml:space="preserve"> </w:t>
+              <w:t xml:space="preserve">        a. </w:t>
             </w:r>
             <w:proofErr w:type="spellStart"/>
             <w:r>
@@ -2195,29 +2175,27 @@
                 <w:szCs w:val="26"/>
                 <w:lang w:val="en-US"/>
               </w:rPr>
-              <w:t xml:space="preserve">C:\Users\dell\IdeaProjects\githubDersi&gt; </w:t>
-            </w:r>
-            <w:proofErr w:type="spellStart"/>
-            <w:r>
-              <w:rPr>
-                <w:rFonts w:ascii="Arial" w:hAnsi="Arial" w:cs="Arial"/>
-                <w:b/>
-                <w:sz w:val="26"/>
-                <w:szCs w:val="26"/>
-                <w:lang w:val="en-US"/>
-              </w:rPr>
-              <w:t>git</w:t>
-            </w:r>
-            <w:proofErr w:type="spellEnd"/>
-            <w:r>
-              <w:rPr>
-                <w:rFonts w:ascii="Arial" w:hAnsi="Arial" w:cs="Arial"/>
-                <w:b/>
-                <w:sz w:val="26"/>
-                <w:szCs w:val="26"/>
-                <w:lang w:val="en-US"/>
-              </w:rPr>
-              <w:t xml:space="preserve"> </w:t>
+              <w:t>C:\Users</w:t>
+            </w:r>
+            <w:r>
+              <w:rPr>
+                <w:rFonts w:ascii="Arial" w:hAnsi="Arial" w:cs="Arial"/>
+                <w:b/>
+                <w:sz w:val="26"/>
+                <w:szCs w:val="26"/>
+                <w:lang w:val="en-US"/>
+              </w:rPr>
+              <w:t>\dell\IdeaProjects\githubDersi&gt;</w:t>
+            </w:r>
+            <w:r>
+              <w:rPr>
+                <w:rFonts w:ascii="Arial" w:hAnsi="Arial" w:cs="Arial"/>
+                <w:b/>
+                <w:sz w:val="26"/>
+                <w:szCs w:val="26"/>
+                <w:lang w:val="en-US"/>
+              </w:rPr>
+              <w:t xml:space="preserve">git </w:t>
             </w:r>
             <w:r>
               <w:rPr>
@@ -2271,7 +2249,27 @@
                 <w:szCs w:val="26"/>
                 <w:lang w:val="en-US"/>
               </w:rPr>
-              <w:t>”  ENTER</w:t>
+              <w:t xml:space="preserve">” </w:t>
+            </w:r>
+            <w:r>
+              <w:rPr>
+                <w:rFonts w:ascii="Arial" w:hAnsi="Arial" w:cs="Arial"/>
+                <w:b/>
+                <w:sz w:val="26"/>
+                <w:szCs w:val="26"/>
+                <w:lang w:val="en-US"/>
+              </w:rPr>
+              <w:t>+</w:t>
+            </w:r>
+            <w:r>
+              <w:rPr>
+                <w:rFonts w:ascii="Arial" w:hAnsi="Arial" w:cs="Arial"/>
+                <w:b/>
+                <w:sz w:val="26"/>
+                <w:szCs w:val="26"/>
+                <w:lang w:val="en-US"/>
+              </w:rPr>
+              <w:t>ENTER</w:t>
             </w:r>
           </w:p>
         </w:tc>
@@ -3191,7 +3189,7 @@
                 <w:szCs w:val="26"/>
                 <w:lang w:val="en-US"/>
               </w:rPr>
-              <w:t>ve</w:t>
+              <w:t>git</w:t>
             </w:r>
             <w:proofErr w:type="spellEnd"/>
           </w:p>
@@ -3246,40 +3244,16 @@
               </w:rPr>
               <w:t xml:space="preserve">  </w:t>
             </w:r>
-            <w:proofErr w:type="spellStart"/>
-            <w:r>
-              <w:rPr>
-                <w:rFonts w:ascii="Arial" w:hAnsi="Arial" w:cs="Arial"/>
-                <w:b/>
-                <w:sz w:val="26"/>
-                <w:szCs w:val="26"/>
-                <w:lang w:val="en-US"/>
-              </w:rPr>
-              <w:t>yaz</w:t>
-            </w:r>
-            <w:proofErr w:type="spellEnd"/>
-            <w:r>
-              <w:rPr>
-                <w:rFonts w:ascii="Arial" w:hAnsi="Arial" w:cs="Arial"/>
-                <w:b/>
-                <w:sz w:val="26"/>
-                <w:szCs w:val="26"/>
-                <w:lang w:val="en-US"/>
-              </w:rPr>
-              <w:t xml:space="preserve"> </w:t>
-            </w:r>
-            <w:proofErr w:type="spellStart"/>
-            <w:r>
-              <w:rPr>
-                <w:rFonts w:ascii="Arial" w:hAnsi="Arial" w:cs="Arial"/>
-                <w:b/>
-                <w:sz w:val="26"/>
-                <w:szCs w:val="26"/>
-                <w:lang w:val="en-US"/>
-              </w:rPr>
-              <w:t>ve</w:t>
-            </w:r>
-            <w:proofErr w:type="spellEnd"/>
+            <w:r>
+              <w:rPr>
+                <w:rFonts w:ascii="Arial" w:hAnsi="Arial" w:cs="Arial"/>
+                <w:b/>
+                <w:sz w:val="26"/>
+                <w:szCs w:val="26"/>
+                <w:lang w:val="en-US"/>
+              </w:rPr>
+              <w:t>+</w:t>
+            </w:r>
             <w:r>
               <w:rPr>
                 <w:rFonts w:ascii="Arial" w:hAnsi="Arial" w:cs="Arial"/>
@@ -3526,7 +3500,16 @@
                 <w:szCs w:val="26"/>
                 <w:lang w:val="en-US"/>
               </w:rPr>
-              <w:t>komutu</w:t>
+              <w:t>ko</w:t>
+            </w:r>
+            <w:r>
+              <w:rPr>
+                <w:rFonts w:ascii="Arial" w:hAnsi="Arial" w:cs="Arial"/>
+                <w:sz w:val="26"/>
+                <w:szCs w:val="26"/>
+                <w:lang w:val="en-US"/>
+              </w:rPr>
+              <w:t>mutu</w:t>
             </w:r>
             <w:proofErr w:type="spellEnd"/>
             <w:r>
@@ -3596,19 +3579,8 @@
                 <w:szCs w:val="26"/>
                 <w:lang w:val="en-US"/>
               </w:rPr>
-              <w:t xml:space="preserve"> </w:t>
-            </w:r>
-            <w:proofErr w:type="spellStart"/>
-            <w:r>
-              <w:rPr>
-                <w:rFonts w:ascii="Arial" w:hAnsi="Arial" w:cs="Arial"/>
-                <w:sz w:val="26"/>
-                <w:szCs w:val="26"/>
-                <w:lang w:val="en-US"/>
-              </w:rPr>
-              <w:t>ve</w:t>
-            </w:r>
-            <w:proofErr w:type="spellEnd"/>
+              <w:t xml:space="preserve"> +</w:t>
+            </w:r>
             <w:r>
               <w:rPr>
                 <w:rFonts w:ascii="Arial" w:hAnsi="Arial" w:cs="Arial"/>
@@ -3944,27 +3916,18 @@
                 <w:szCs w:val="26"/>
                 <w:lang w:val="tr-TR"/>
               </w:rPr>
-              <w:t xml:space="preserve">BOYLECE </w:t>
-            </w:r>
-            <w:proofErr w:type="spellStart"/>
-            <w:r>
-              <w:rPr>
-                <w:rFonts w:ascii="Arial" w:hAnsi="Arial" w:cs="Arial"/>
-                <w:sz w:val="26"/>
-                <w:szCs w:val="26"/>
-                <w:lang w:val="tr-TR"/>
-              </w:rPr>
-              <w:t>Projemmizi</w:t>
-            </w:r>
-            <w:proofErr w:type="spellEnd"/>
-            <w:r>
-              <w:rPr>
-                <w:rFonts w:ascii="Arial" w:hAnsi="Arial" w:cs="Arial"/>
-                <w:sz w:val="26"/>
-                <w:szCs w:val="26"/>
-                <w:lang w:val="tr-TR"/>
-              </w:rPr>
-              <w:t xml:space="preserve"> </w:t>
+              <w:t>BOYLECE Proje</w:t>
+            </w:r>
+            <w:bookmarkStart w:id="0" w:name="_GoBack"/>
+            <w:bookmarkEnd w:id="0"/>
+            <w:r>
+              <w:rPr>
+                <w:rFonts w:ascii="Arial" w:hAnsi="Arial" w:cs="Arial"/>
+                <w:sz w:val="26"/>
+                <w:szCs w:val="26"/>
+                <w:lang w:val="tr-TR"/>
+              </w:rPr>
+              <w:t xml:space="preserve">mizi </w:t>
             </w:r>
             <w:proofErr w:type="spellStart"/>
             <w:r>
@@ -10971,8 +10934,6 @@
               </w:rPr>
               <w:t>git push</w:t>
             </w:r>
-            <w:bookmarkStart w:id="0" w:name="_GoBack"/>
-            <w:bookmarkEnd w:id="0"/>
           </w:p>
         </w:tc>
       </w:tr>

</xml_diff>

<commit_message>
Ahmet Bulutluoz son yansilar
</commit_message>
<xml_diff>
--- a/gitHub.docx
+++ b/gitHub.docx
@@ -3918,8 +3918,6 @@
               </w:rPr>
               <w:t>BOYLECE Proje</w:t>
             </w:r>
-            <w:bookmarkStart w:id="0" w:name="_GoBack"/>
-            <w:bookmarkEnd w:id="0"/>
             <w:r>
               <w:rPr>
                 <w:rFonts w:ascii="Arial" w:hAnsi="Arial" w:cs="Arial"/>
@@ -8825,7 +8823,7 @@
                 <w:lang w:val="tr-TR"/>
               </w:rPr>
             </w:pPr>
-            <w:proofErr w:type="spellStart"/>
+            <w:proofErr w:type="gramStart"/>
             <w:r>
               <w:rPr>
                 <w:rFonts w:ascii="Arial" w:hAnsi="Arial" w:cs="Arial"/>
@@ -8835,51 +8833,7 @@
                 <w:lang w:val="tr-TR"/>
               </w:rPr>
               <w:lastRenderedPageBreak/>
-              <w:t>Bilgisayarimdan</w:t>
-            </w:r>
-            <w:proofErr w:type="spellEnd"/>
-            <w:r>
-              <w:rPr>
-                <w:rFonts w:ascii="Arial" w:hAnsi="Arial" w:cs="Arial"/>
-                <w:b/>
-                <w:sz w:val="26"/>
-                <w:szCs w:val="26"/>
-                <w:lang w:val="tr-TR"/>
-              </w:rPr>
-              <w:t xml:space="preserve"> oluşturup </w:t>
-            </w:r>
-            <w:proofErr w:type="spellStart"/>
-            <w:r>
-              <w:rPr>
-                <w:rFonts w:ascii="Arial" w:hAnsi="Arial" w:cs="Arial"/>
-                <w:b/>
-                <w:sz w:val="26"/>
-                <w:szCs w:val="26"/>
-                <w:lang w:val="tr-TR"/>
-              </w:rPr>
-              <w:t>Github</w:t>
-            </w:r>
-            <w:proofErr w:type="spellEnd"/>
-            <w:r>
-              <w:rPr>
-                <w:rFonts w:ascii="Arial" w:hAnsi="Arial" w:cs="Arial"/>
-                <w:b/>
-                <w:sz w:val="26"/>
-                <w:szCs w:val="26"/>
-                <w:lang w:val="tr-TR"/>
-              </w:rPr>
-              <w:t xml:space="preserve"> ile senkronize </w:t>
-            </w:r>
-            <w:proofErr w:type="gramStart"/>
-            <w:r>
-              <w:rPr>
-                <w:rFonts w:ascii="Arial" w:hAnsi="Arial" w:cs="Arial"/>
-                <w:b/>
-                <w:sz w:val="26"/>
-                <w:szCs w:val="26"/>
-                <w:lang w:val="tr-TR"/>
-              </w:rPr>
-              <w:t>ettim , fakat</w:t>
+              <w:t>git</w:t>
             </w:r>
             <w:proofErr w:type="gramEnd"/>
             <w:r>
@@ -8890,138 +8844,29 @@
                 <w:szCs w:val="26"/>
                 <w:lang w:val="tr-TR"/>
               </w:rPr>
-              <w:t xml:space="preserve"> sonra bilgisayarımdan sildim. Sadece </w:t>
-            </w:r>
-            <w:proofErr w:type="spellStart"/>
-            <w:r>
-              <w:rPr>
-                <w:rFonts w:ascii="Arial" w:hAnsi="Arial" w:cs="Arial"/>
-                <w:b/>
-                <w:sz w:val="26"/>
-                <w:szCs w:val="26"/>
-                <w:lang w:val="tr-TR"/>
-              </w:rPr>
-              <w:t>GitHub’ta</w:t>
-            </w:r>
-            <w:proofErr w:type="spellEnd"/>
-            <w:r>
-              <w:rPr>
-                <w:rFonts w:ascii="Arial" w:hAnsi="Arial" w:cs="Arial"/>
-                <w:b/>
-                <w:sz w:val="26"/>
-                <w:szCs w:val="26"/>
-                <w:lang w:val="tr-TR"/>
-              </w:rPr>
-              <w:t xml:space="preserve"> bu projem var. </w:t>
-            </w:r>
-          </w:p>
-          <w:p>
-            <w:pPr>
-              <w:rPr>
-                <w:rFonts w:ascii="Arial" w:hAnsi="Arial" w:cs="Arial"/>
-                <w:b/>
-                <w:sz w:val="26"/>
-                <w:szCs w:val="26"/>
-                <w:lang w:val="tr-TR"/>
-              </w:rPr>
-            </w:pPr>
-            <w:r>
-              <w:rPr>
-                <w:rFonts w:ascii="Arial" w:hAnsi="Arial" w:cs="Arial"/>
-                <w:b/>
-                <w:sz w:val="26"/>
-                <w:szCs w:val="26"/>
-                <w:lang w:val="tr-TR"/>
-              </w:rPr>
-              <w:t xml:space="preserve">Diyelim ki indirdim ve </w:t>
-            </w:r>
-            <w:proofErr w:type="spellStart"/>
-            <w:r>
-              <w:rPr>
-                <w:rFonts w:ascii="Arial" w:hAnsi="Arial" w:cs="Arial"/>
-                <w:b/>
-                <w:sz w:val="26"/>
-                <w:szCs w:val="26"/>
-                <w:lang w:val="tr-TR"/>
-              </w:rPr>
-              <w:t>bazi</w:t>
-            </w:r>
-            <w:proofErr w:type="spellEnd"/>
-            <w:r>
-              <w:rPr>
-                <w:rFonts w:ascii="Arial" w:hAnsi="Arial" w:cs="Arial"/>
-                <w:b/>
-                <w:sz w:val="26"/>
-                <w:szCs w:val="26"/>
-                <w:lang w:val="tr-TR"/>
-              </w:rPr>
-              <w:t xml:space="preserve"> değişiklikler yaptım </w:t>
-            </w:r>
-            <w:proofErr w:type="spellStart"/>
-            <w:r>
-              <w:rPr>
-                <w:rFonts w:ascii="Arial" w:hAnsi="Arial" w:cs="Arial"/>
-                <w:b/>
-                <w:sz w:val="26"/>
-                <w:szCs w:val="26"/>
-                <w:lang w:val="tr-TR"/>
-              </w:rPr>
-              <w:t>nasil</w:t>
-            </w:r>
-            <w:proofErr w:type="spellEnd"/>
-            <w:r>
-              <w:rPr>
-                <w:rFonts w:ascii="Arial" w:hAnsi="Arial" w:cs="Arial"/>
-                <w:b/>
-                <w:sz w:val="26"/>
-                <w:szCs w:val="26"/>
-                <w:lang w:val="tr-TR"/>
-              </w:rPr>
-              <w:t xml:space="preserve"> ve </w:t>
-            </w:r>
-            <w:proofErr w:type="spellStart"/>
-            <w:r>
-              <w:rPr>
-                <w:rFonts w:ascii="Arial" w:hAnsi="Arial" w:cs="Arial"/>
-                <w:b/>
-                <w:sz w:val="26"/>
-                <w:szCs w:val="26"/>
-                <w:lang w:val="tr-TR"/>
-              </w:rPr>
-              <w:t>Github</w:t>
-            </w:r>
-            <w:proofErr w:type="spellEnd"/>
-            <w:r>
-              <w:rPr>
-                <w:rFonts w:ascii="Arial" w:hAnsi="Arial" w:cs="Arial"/>
-                <w:b/>
-                <w:sz w:val="26"/>
-                <w:szCs w:val="26"/>
-                <w:lang w:val="tr-TR"/>
-              </w:rPr>
-              <w:t xml:space="preserve"> ile </w:t>
-            </w:r>
-            <w:proofErr w:type="spellStart"/>
-            <w:r>
-              <w:rPr>
-                <w:rFonts w:ascii="Arial" w:hAnsi="Arial" w:cs="Arial"/>
-                <w:b/>
-                <w:sz w:val="26"/>
-                <w:szCs w:val="26"/>
-                <w:lang w:val="tr-TR"/>
-              </w:rPr>
-              <w:t>senk</w:t>
-            </w:r>
-            <w:proofErr w:type="spellEnd"/>
-            <w:r>
-              <w:rPr>
-                <w:rFonts w:ascii="Arial" w:hAnsi="Arial" w:cs="Arial"/>
-                <w:b/>
-                <w:sz w:val="26"/>
-                <w:szCs w:val="26"/>
-                <w:lang w:val="tr-TR"/>
-              </w:rPr>
-              <w:t xml:space="preserve"> ederim.</w:t>
+              <w:t xml:space="preserve"> </w:t>
+            </w:r>
+            <w:proofErr w:type="spellStart"/>
+            <w:r>
+              <w:rPr>
+                <w:rFonts w:ascii="Arial" w:hAnsi="Arial" w:cs="Arial"/>
+                <w:b/>
+                <w:sz w:val="26"/>
+                <w:szCs w:val="26"/>
+                <w:lang w:val="tr-TR"/>
+              </w:rPr>
+              <w:t>branch</w:t>
+            </w:r>
+            <w:proofErr w:type="spellEnd"/>
+            <w:r>
+              <w:rPr>
+                <w:rFonts w:ascii="Arial" w:hAnsi="Arial" w:cs="Arial"/>
+                <w:b/>
+                <w:sz w:val="26"/>
+                <w:szCs w:val="26"/>
+                <w:lang w:val="tr-TR"/>
+              </w:rPr>
+              <w:t xml:space="preserve"> -M main + ENTER</w:t>
             </w:r>
           </w:p>
         </w:tc>
@@ -9032,424 +8877,20 @@
         </w:trPr>
         <w:tc>
           <w:tcPr>
-            <w:tcW w:w="534" w:type="dxa"/>
+            <w:tcW w:w="10881" w:type="dxa"/>
+            <w:gridSpan w:val="2"/>
             <w:vAlign w:val="center"/>
           </w:tcPr>
           <w:p>
             <w:pPr>
               <w:rPr>
                 <w:rFonts w:ascii="Arial" w:hAnsi="Arial" w:cs="Arial"/>
-                <w:sz w:val="26"/>
-                <w:szCs w:val="26"/>
-                <w:lang w:val="tr-TR"/>
-              </w:rPr>
-            </w:pPr>
-            <w:r>
-              <w:rPr>
-                <w:rFonts w:ascii="Arial" w:hAnsi="Arial" w:cs="Arial"/>
-                <w:sz w:val="26"/>
-                <w:szCs w:val="26"/>
-                <w:lang w:val="tr-TR"/>
-              </w:rPr>
-              <w:t>1</w:t>
-            </w:r>
-          </w:p>
-        </w:tc>
-        <w:tc>
-          <w:tcPr>
-            <w:tcW w:w="10347" w:type="dxa"/>
-            <w:vAlign w:val="center"/>
-          </w:tcPr>
-          <w:p>
-            <w:pPr>
-              <w:rPr>
-                <w:rFonts w:ascii="Arial" w:hAnsi="Arial" w:cs="Arial"/>
-                <w:b/>
-                <w:sz w:val="26"/>
-                <w:szCs w:val="26"/>
-                <w:lang w:val="tr-TR"/>
-              </w:rPr>
-            </w:pPr>
-            <w:proofErr w:type="spellStart"/>
-            <w:r>
-              <w:rPr>
-                <w:rFonts w:ascii="Arial" w:hAnsi="Arial" w:cs="Arial"/>
-                <w:b/>
-                <w:sz w:val="26"/>
-                <w:szCs w:val="26"/>
-                <w:lang w:val="tr-TR"/>
-              </w:rPr>
-              <w:t>Masaustundeki</w:t>
-            </w:r>
-            <w:proofErr w:type="spellEnd"/>
-            <w:r>
-              <w:rPr>
-                <w:rFonts w:ascii="Arial" w:hAnsi="Arial" w:cs="Arial"/>
-                <w:b/>
-                <w:sz w:val="26"/>
-                <w:szCs w:val="26"/>
-                <w:lang w:val="tr-TR"/>
-              </w:rPr>
-              <w:t xml:space="preserve"> SDLC </w:t>
-            </w:r>
-            <w:proofErr w:type="spellStart"/>
-            <w:r>
-              <w:rPr>
-                <w:rFonts w:ascii="Arial" w:hAnsi="Arial" w:cs="Arial"/>
-                <w:b/>
-                <w:sz w:val="26"/>
-                <w:szCs w:val="26"/>
-                <w:lang w:val="tr-TR"/>
-              </w:rPr>
-              <w:t>klasorunu</w:t>
-            </w:r>
-            <w:proofErr w:type="spellEnd"/>
-            <w:r>
-              <w:rPr>
-                <w:rFonts w:ascii="Arial" w:hAnsi="Arial" w:cs="Arial"/>
-                <w:b/>
-                <w:sz w:val="26"/>
-                <w:szCs w:val="26"/>
-                <w:lang w:val="tr-TR"/>
-              </w:rPr>
-              <w:t xml:space="preserve"> sildim</w:t>
-            </w:r>
-          </w:p>
-        </w:tc>
-      </w:tr>
-      <w:tr>
-        <w:trPr>
-          <w:trHeight w:val="760"/>
-        </w:trPr>
-        <w:tc>
-          <w:tcPr>
-            <w:tcW w:w="534" w:type="dxa"/>
-            <w:vAlign w:val="center"/>
-          </w:tcPr>
-          <w:p>
-            <w:pPr>
-              <w:rPr>
-                <w:rFonts w:ascii="Arial" w:hAnsi="Arial" w:cs="Arial"/>
-                <w:sz w:val="26"/>
-                <w:szCs w:val="26"/>
-                <w:lang w:val="en-US"/>
-              </w:rPr>
-            </w:pPr>
-            <w:r>
-              <w:rPr>
-                <w:rFonts w:ascii="Arial" w:hAnsi="Arial" w:cs="Arial"/>
-                <w:sz w:val="26"/>
-                <w:szCs w:val="26"/>
-                <w:lang w:val="en-US"/>
-              </w:rPr>
-              <w:t>1</w:t>
-            </w:r>
-          </w:p>
-        </w:tc>
-        <w:tc>
-          <w:tcPr>
-            <w:tcW w:w="10347" w:type="dxa"/>
-            <w:vAlign w:val="center"/>
-          </w:tcPr>
-          <w:p>
-            <w:pPr>
-              <w:rPr>
-                <w:rFonts w:ascii="Arial" w:hAnsi="Arial" w:cs="Arial"/>
-                <w:b/>
-                <w:sz w:val="26"/>
-                <w:szCs w:val="26"/>
-                <w:lang w:val="tr-TR"/>
-              </w:rPr>
-            </w:pPr>
-            <w:r>
-              <w:rPr>
-                <w:rFonts w:ascii="Arial" w:hAnsi="Arial" w:cs="Arial"/>
-                <w:b/>
-                <w:sz w:val="26"/>
-                <w:szCs w:val="26"/>
-                <w:lang w:val="tr-TR"/>
-              </w:rPr>
-              <w:t xml:space="preserve">Masa </w:t>
-            </w:r>
-            <w:proofErr w:type="spellStart"/>
-            <w:r>
-              <w:rPr>
-                <w:rFonts w:ascii="Arial" w:hAnsi="Arial" w:cs="Arial"/>
-                <w:b/>
-                <w:sz w:val="26"/>
-                <w:szCs w:val="26"/>
-                <w:lang w:val="tr-TR"/>
-              </w:rPr>
-              <w:t>ustunde</w:t>
-            </w:r>
-            <w:proofErr w:type="spellEnd"/>
-            <w:r>
-              <w:rPr>
-                <w:rFonts w:ascii="Arial" w:hAnsi="Arial" w:cs="Arial"/>
-                <w:b/>
-                <w:sz w:val="26"/>
-                <w:szCs w:val="26"/>
-                <w:lang w:val="tr-TR"/>
-              </w:rPr>
-              <w:t xml:space="preserve"> ya da istediğin bir yerde yeni klasör oluştur</w:t>
-            </w:r>
-          </w:p>
-          <w:p>
-            <w:pPr>
-              <w:rPr>
-                <w:rFonts w:ascii="Arial" w:hAnsi="Arial" w:cs="Arial"/>
-                <w:b/>
-                <w:sz w:val="26"/>
-                <w:szCs w:val="26"/>
-                <w:lang w:val="tr-TR"/>
-              </w:rPr>
-            </w:pPr>
-            <w:r>
-              <w:rPr>
-                <w:rFonts w:ascii="Arial" w:hAnsi="Arial" w:cs="Arial"/>
-                <w:b/>
-                <w:sz w:val="26"/>
-                <w:szCs w:val="26"/>
-                <w:lang w:val="tr-TR"/>
-              </w:rPr>
-              <w:t>“SDLC” diye ben oluşturdum</w:t>
-            </w:r>
-          </w:p>
-        </w:tc>
-      </w:tr>
-      <w:tr>
-        <w:trPr>
-          <w:trHeight w:val="760"/>
-        </w:trPr>
-        <w:tc>
-          <w:tcPr>
-            <w:tcW w:w="534" w:type="dxa"/>
-            <w:vAlign w:val="center"/>
-          </w:tcPr>
-          <w:p>
-            <w:pPr>
-              <w:rPr>
-                <w:rFonts w:ascii="Arial" w:hAnsi="Arial" w:cs="Arial"/>
-                <w:sz w:val="26"/>
-                <w:szCs w:val="26"/>
-                <w:lang w:val="en-US"/>
-              </w:rPr>
-            </w:pPr>
-            <w:r>
-              <w:rPr>
-                <w:rFonts w:ascii="Arial" w:hAnsi="Arial" w:cs="Arial"/>
-                <w:sz w:val="26"/>
-                <w:szCs w:val="26"/>
-                <w:lang w:val="en-US"/>
-              </w:rPr>
-              <w:t>2</w:t>
-            </w:r>
-          </w:p>
-        </w:tc>
-        <w:tc>
-          <w:tcPr>
-            <w:tcW w:w="10347" w:type="dxa"/>
-            <w:vAlign w:val="center"/>
-          </w:tcPr>
-          <w:p>
-            <w:pPr>
-              <w:rPr>
-                <w:rFonts w:ascii="Arial" w:hAnsi="Arial" w:cs="Arial"/>
-                <w:b/>
-                <w:sz w:val="26"/>
-                <w:szCs w:val="26"/>
-                <w:lang w:val="tr-TR"/>
-              </w:rPr>
-            </w:pPr>
-            <w:proofErr w:type="spellStart"/>
-            <w:r>
-              <w:rPr>
-                <w:rFonts w:ascii="Arial" w:hAnsi="Arial" w:cs="Arial"/>
-                <w:b/>
-                <w:sz w:val="26"/>
-                <w:szCs w:val="26"/>
-                <w:lang w:val="tr-TR"/>
-              </w:rPr>
-              <w:t>Klasorume</w:t>
-            </w:r>
-            <w:proofErr w:type="spellEnd"/>
-            <w:r>
-              <w:rPr>
-                <w:rFonts w:ascii="Arial" w:hAnsi="Arial" w:cs="Arial"/>
-                <w:b/>
-                <w:sz w:val="26"/>
-                <w:szCs w:val="26"/>
-                <w:lang w:val="tr-TR"/>
-              </w:rPr>
-              <w:t xml:space="preserve"> </w:t>
-            </w:r>
-            <w:proofErr w:type="spellStart"/>
-            <w:r>
-              <w:rPr>
-                <w:rFonts w:ascii="Arial" w:hAnsi="Arial" w:cs="Arial"/>
-                <w:b/>
-                <w:sz w:val="26"/>
-                <w:szCs w:val="26"/>
-                <w:lang w:val="tr-TR"/>
-              </w:rPr>
-              <w:t>sag</w:t>
-            </w:r>
-            <w:proofErr w:type="spellEnd"/>
-            <w:r>
-              <w:rPr>
-                <w:rFonts w:ascii="Arial" w:hAnsi="Arial" w:cs="Arial"/>
-                <w:b/>
-                <w:sz w:val="26"/>
-                <w:szCs w:val="26"/>
-                <w:lang w:val="tr-TR"/>
-              </w:rPr>
-              <w:t xml:space="preserve"> </w:t>
-            </w:r>
-            <w:proofErr w:type="spellStart"/>
-            <w:r>
-              <w:rPr>
-                <w:rFonts w:ascii="Arial" w:hAnsi="Arial" w:cs="Arial"/>
-                <w:b/>
-                <w:sz w:val="26"/>
-                <w:szCs w:val="26"/>
-                <w:lang w:val="tr-TR"/>
-              </w:rPr>
-              <w:t>tiklayip</w:t>
-            </w:r>
-            <w:proofErr w:type="spellEnd"/>
-            <w:r>
-              <w:rPr>
-                <w:rFonts w:ascii="Arial" w:hAnsi="Arial" w:cs="Arial"/>
-                <w:b/>
-                <w:sz w:val="26"/>
-                <w:szCs w:val="26"/>
-                <w:lang w:val="tr-TR"/>
-              </w:rPr>
-              <w:t xml:space="preserve"> </w:t>
-            </w:r>
-            <w:proofErr w:type="spellStart"/>
-            <w:r>
-              <w:rPr>
-                <w:rFonts w:ascii="Arial" w:hAnsi="Arial" w:cs="Arial"/>
-                <w:b/>
-                <w:sz w:val="26"/>
-                <w:szCs w:val="26"/>
-                <w:lang w:val="tr-TR"/>
-              </w:rPr>
-              <w:t>GitBash’te</w:t>
-            </w:r>
-            <w:proofErr w:type="spellEnd"/>
-            <w:r>
-              <w:rPr>
-                <w:rFonts w:ascii="Arial" w:hAnsi="Arial" w:cs="Arial"/>
-                <w:b/>
-                <w:sz w:val="26"/>
-                <w:szCs w:val="26"/>
-                <w:lang w:val="tr-TR"/>
-              </w:rPr>
-              <w:t xml:space="preserve"> </w:t>
-            </w:r>
-            <w:proofErr w:type="spellStart"/>
-            <w:r>
-              <w:rPr>
-                <w:rFonts w:ascii="Arial" w:hAnsi="Arial" w:cs="Arial"/>
-                <w:b/>
-                <w:sz w:val="26"/>
-                <w:szCs w:val="26"/>
-                <w:lang w:val="tr-TR"/>
-              </w:rPr>
-              <w:t>aciyorum</w:t>
-            </w:r>
-            <w:proofErr w:type="spellEnd"/>
-            <w:r>
-              <w:rPr>
-                <w:rFonts w:ascii="Arial" w:hAnsi="Arial" w:cs="Arial"/>
-                <w:b/>
-                <w:sz w:val="26"/>
-                <w:szCs w:val="26"/>
-                <w:lang w:val="tr-TR"/>
-              </w:rPr>
-              <w:t xml:space="preserve"> </w:t>
-            </w:r>
-          </w:p>
-        </w:tc>
-      </w:tr>
-      <w:tr>
-        <w:trPr>
-          <w:trHeight w:val="760"/>
-        </w:trPr>
-        <w:tc>
-          <w:tcPr>
-            <w:tcW w:w="534" w:type="dxa"/>
-            <w:vAlign w:val="center"/>
-          </w:tcPr>
-          <w:p>
-            <w:pPr>
-              <w:rPr>
-                <w:rFonts w:ascii="Arial" w:hAnsi="Arial" w:cs="Arial"/>
-                <w:sz w:val="26"/>
-                <w:szCs w:val="26"/>
-                <w:lang w:val="en-US"/>
-              </w:rPr>
-            </w:pPr>
-            <w:r>
-              <w:rPr>
-                <w:rFonts w:ascii="Arial" w:hAnsi="Arial" w:cs="Arial"/>
-                <w:sz w:val="26"/>
-                <w:szCs w:val="26"/>
-                <w:lang w:val="en-US"/>
-              </w:rPr>
-              <w:t>3</w:t>
-            </w:r>
-          </w:p>
-        </w:tc>
-        <w:tc>
-          <w:tcPr>
-            <w:tcW w:w="10347" w:type="dxa"/>
-            <w:vAlign w:val="center"/>
-          </w:tcPr>
-          <w:p>
-            <w:pPr>
-              <w:rPr>
-                <w:rFonts w:ascii="Arial" w:hAnsi="Arial" w:cs="Arial"/>
-                <w:b/>
-                <w:sz w:val="26"/>
-                <w:szCs w:val="26"/>
-                <w:lang w:val="tr-TR"/>
-              </w:rPr>
-            </w:pPr>
-            <w:r>
-              <w:rPr>
-                <w:rFonts w:ascii="Arial" w:hAnsi="Arial" w:cs="Arial"/>
-                <w:b/>
-                <w:sz w:val="26"/>
-                <w:szCs w:val="26"/>
-                <w:lang w:val="tr-TR"/>
-              </w:rPr>
-              <w:t xml:space="preserve">git </w:t>
-            </w:r>
-            <w:proofErr w:type="spellStart"/>
-            <w:r>
-              <w:rPr>
-                <w:rFonts w:ascii="Arial" w:hAnsi="Arial" w:cs="Arial"/>
-                <w:b/>
-                <w:sz w:val="26"/>
-                <w:szCs w:val="26"/>
-                <w:lang w:val="tr-TR"/>
-              </w:rPr>
-              <w:t>init</w:t>
-            </w:r>
-            <w:proofErr w:type="spellEnd"/>
-            <w:r>
-              <w:rPr>
-                <w:rFonts w:ascii="Arial" w:hAnsi="Arial" w:cs="Arial"/>
-                <w:b/>
-                <w:sz w:val="26"/>
-                <w:szCs w:val="26"/>
-                <w:lang w:val="tr-TR"/>
-              </w:rPr>
-              <w:t xml:space="preserve"> +</w:t>
-            </w:r>
+                <w:b/>
+                <w:sz w:val="26"/>
+                <w:szCs w:val="26"/>
+                <w:lang w:val="tr-TR"/>
+              </w:rPr>
+            </w:pPr>
             <w:proofErr w:type="gramStart"/>
             <w:r>
               <w:rPr>
@@ -9459,7 +8900,7 @@
                 <w:szCs w:val="26"/>
                 <w:lang w:val="tr-TR"/>
               </w:rPr>
-              <w:t>ENTER  bu</w:t>
+              <w:t>git</w:t>
             </w:r>
             <w:proofErr w:type="gramEnd"/>
             <w:r>
@@ -9470,339 +8911,62 @@
                 <w:szCs w:val="26"/>
                 <w:lang w:val="tr-TR"/>
               </w:rPr>
-              <w:t xml:space="preserve"> yeni </w:t>
-            </w:r>
-            <w:proofErr w:type="spellStart"/>
-            <w:r>
-              <w:rPr>
-                <w:rFonts w:ascii="Arial" w:hAnsi="Arial" w:cs="Arial"/>
-                <w:b/>
-                <w:sz w:val="26"/>
-                <w:szCs w:val="26"/>
-                <w:lang w:val="tr-TR"/>
-              </w:rPr>
-              <w:t>klasorumuzu</w:t>
-            </w:r>
-            <w:proofErr w:type="spellEnd"/>
-            <w:r>
-              <w:rPr>
-                <w:rFonts w:ascii="Arial" w:hAnsi="Arial" w:cs="Arial"/>
-                <w:b/>
-                <w:sz w:val="26"/>
-                <w:szCs w:val="26"/>
-                <w:lang w:val="tr-TR"/>
-              </w:rPr>
-              <w:t xml:space="preserve"> </w:t>
-            </w:r>
-            <w:proofErr w:type="spellStart"/>
-            <w:r>
-              <w:rPr>
-                <w:rFonts w:ascii="Arial" w:hAnsi="Arial" w:cs="Arial"/>
-                <w:b/>
-                <w:sz w:val="26"/>
-                <w:szCs w:val="26"/>
-                <w:lang w:val="tr-TR"/>
-              </w:rPr>
-              <w:t>git’e</w:t>
-            </w:r>
-            <w:proofErr w:type="spellEnd"/>
-            <w:r>
-              <w:rPr>
-                <w:rFonts w:ascii="Arial" w:hAnsi="Arial" w:cs="Arial"/>
-                <w:b/>
-                <w:sz w:val="26"/>
-                <w:szCs w:val="26"/>
-                <w:lang w:val="tr-TR"/>
-              </w:rPr>
-              <w:t xml:space="preserve"> </w:t>
-            </w:r>
-            <w:proofErr w:type="spellStart"/>
-            <w:r>
-              <w:rPr>
-                <w:rFonts w:ascii="Arial" w:hAnsi="Arial" w:cs="Arial"/>
-                <w:b/>
-                <w:sz w:val="26"/>
-                <w:szCs w:val="26"/>
-                <w:lang w:val="tr-TR"/>
-              </w:rPr>
-              <w:t>tanitalim</w:t>
-            </w:r>
-            <w:proofErr w:type="spellEnd"/>
-          </w:p>
-        </w:tc>
-      </w:tr>
-      <w:tr>
-        <w:trPr>
-          <w:trHeight w:val="760"/>
-        </w:trPr>
-        <w:tc>
-          <w:tcPr>
-            <w:tcW w:w="534" w:type="dxa"/>
-            <w:vAlign w:val="center"/>
-          </w:tcPr>
-          <w:p>
-            <w:pPr>
-              <w:rPr>
-                <w:rFonts w:ascii="Arial" w:hAnsi="Arial" w:cs="Arial"/>
-                <w:sz w:val="26"/>
-                <w:szCs w:val="26"/>
-              </w:rPr>
-            </w:pPr>
-            <w:r>
-              <w:rPr>
-                <w:rFonts w:ascii="Arial" w:hAnsi="Arial" w:cs="Arial"/>
-                <w:sz w:val="26"/>
-                <w:szCs w:val="26"/>
-              </w:rPr>
-              <w:t>4</w:t>
-            </w:r>
-          </w:p>
-        </w:tc>
-        <w:tc>
-          <w:tcPr>
-            <w:tcW w:w="10347" w:type="dxa"/>
-            <w:vAlign w:val="center"/>
-          </w:tcPr>
-          <w:p>
-            <w:pPr>
-              <w:rPr>
-                <w:rFonts w:ascii="Arial" w:hAnsi="Arial" w:cs="Arial"/>
-                <w:b/>
-                <w:sz w:val="26"/>
-                <w:szCs w:val="26"/>
-                <w:lang w:val="tr-TR"/>
-              </w:rPr>
-            </w:pPr>
-            <w:r>
-              <w:rPr>
-                <w:rFonts w:ascii="Arial" w:hAnsi="Arial" w:cs="Arial"/>
-                <w:b/>
-                <w:sz w:val="26"/>
-                <w:szCs w:val="26"/>
-                <w:lang w:val="tr-TR"/>
-              </w:rPr>
-              <w:t xml:space="preserve">İndireceğim </w:t>
-            </w:r>
-            <w:proofErr w:type="spellStart"/>
-            <w:r>
-              <w:rPr>
-                <w:rFonts w:ascii="Arial" w:hAnsi="Arial" w:cs="Arial"/>
-                <w:b/>
-                <w:sz w:val="26"/>
-                <w:szCs w:val="26"/>
-                <w:lang w:val="tr-TR"/>
-              </w:rPr>
-              <w:t>repository’nin</w:t>
-            </w:r>
-            <w:proofErr w:type="spellEnd"/>
-            <w:r>
-              <w:rPr>
-                <w:rFonts w:ascii="Arial" w:hAnsi="Arial" w:cs="Arial"/>
-                <w:b/>
-                <w:sz w:val="26"/>
-                <w:szCs w:val="26"/>
-                <w:lang w:val="tr-TR"/>
-              </w:rPr>
-              <w:t xml:space="preserve"> linkini </w:t>
-            </w:r>
-            <w:proofErr w:type="spellStart"/>
-            <w:r>
-              <w:rPr>
-                <w:rFonts w:ascii="Arial" w:hAnsi="Arial" w:cs="Arial"/>
-                <w:b/>
-                <w:sz w:val="26"/>
-                <w:szCs w:val="26"/>
-                <w:lang w:val="tr-TR"/>
-              </w:rPr>
-              <w:t>GitHub’tan</w:t>
-            </w:r>
-            <w:proofErr w:type="spellEnd"/>
-            <w:r>
-              <w:rPr>
-                <w:rFonts w:ascii="Arial" w:hAnsi="Arial" w:cs="Arial"/>
-                <w:b/>
-                <w:sz w:val="26"/>
-                <w:szCs w:val="26"/>
-                <w:lang w:val="tr-TR"/>
-              </w:rPr>
-              <w:t xml:space="preserve"> </w:t>
-            </w:r>
-            <w:proofErr w:type="spellStart"/>
-            <w:r>
-              <w:rPr>
-                <w:rFonts w:ascii="Arial" w:hAnsi="Arial" w:cs="Arial"/>
-                <w:b/>
-                <w:sz w:val="26"/>
-                <w:szCs w:val="26"/>
-                <w:lang w:val="tr-TR"/>
-              </w:rPr>
-              <w:t>alalim</w:t>
-            </w:r>
-            <w:proofErr w:type="spellEnd"/>
-            <w:r>
-              <w:rPr>
-                <w:rFonts w:ascii="Arial" w:hAnsi="Arial" w:cs="Arial"/>
-                <w:b/>
-                <w:sz w:val="26"/>
-                <w:szCs w:val="26"/>
-                <w:lang w:val="tr-TR"/>
-              </w:rPr>
-              <w:t xml:space="preserve"> </w:t>
-            </w:r>
-            <w:proofErr w:type="spellStart"/>
-            <w:r>
-              <w:rPr>
-                <w:rFonts w:ascii="Arial" w:hAnsi="Arial" w:cs="Arial"/>
-                <w:b/>
-                <w:sz w:val="26"/>
-                <w:szCs w:val="26"/>
-                <w:lang w:val="tr-TR"/>
-              </w:rPr>
-              <w:t>Code’un</w:t>
-            </w:r>
-            <w:proofErr w:type="spellEnd"/>
-            <w:r>
-              <w:rPr>
-                <w:rFonts w:ascii="Arial" w:hAnsi="Arial" w:cs="Arial"/>
-                <w:b/>
-                <w:sz w:val="26"/>
-                <w:szCs w:val="26"/>
-                <w:lang w:val="tr-TR"/>
-              </w:rPr>
-              <w:t xml:space="preserve"> </w:t>
-            </w:r>
-            <w:proofErr w:type="spellStart"/>
-            <w:r>
-              <w:rPr>
-                <w:rFonts w:ascii="Arial" w:hAnsi="Arial" w:cs="Arial"/>
-                <w:b/>
-                <w:sz w:val="26"/>
-                <w:szCs w:val="26"/>
-                <w:lang w:val="tr-TR"/>
-              </w:rPr>
-              <w:t>altinda</w:t>
-            </w:r>
-            <w:proofErr w:type="spellEnd"/>
-          </w:p>
-          <w:p>
-            <w:pPr>
-              <w:rPr>
-                <w:rFonts w:ascii="Arial" w:hAnsi="Arial" w:cs="Arial"/>
-                <w:b/>
-                <w:sz w:val="26"/>
-                <w:szCs w:val="26"/>
-                <w:lang w:val="tr-TR"/>
-              </w:rPr>
-            </w:pPr>
-            <w:proofErr w:type="gramStart"/>
-            <w:r>
-              <w:rPr>
-                <w:rFonts w:ascii="Arial" w:hAnsi="Arial" w:cs="Arial"/>
-                <w:b/>
-                <w:sz w:val="26"/>
-                <w:szCs w:val="26"/>
-                <w:lang w:val="tr-TR"/>
-              </w:rPr>
-              <w:t>ve</w:t>
-            </w:r>
-            <w:proofErr w:type="gramEnd"/>
-            <w:r>
-              <w:rPr>
-                <w:rFonts w:ascii="Arial" w:hAnsi="Arial" w:cs="Arial"/>
-                <w:b/>
-                <w:sz w:val="26"/>
-                <w:szCs w:val="26"/>
-                <w:lang w:val="tr-TR"/>
-              </w:rPr>
-              <w:t xml:space="preserve"> </w:t>
-            </w:r>
-            <w:proofErr w:type="spellStart"/>
-            <w:r>
-              <w:rPr>
-                <w:rFonts w:ascii="Arial" w:hAnsi="Arial" w:cs="Arial"/>
-                <w:b/>
-                <w:sz w:val="26"/>
-                <w:szCs w:val="26"/>
-                <w:lang w:val="tr-TR"/>
-              </w:rPr>
-              <w:t>GitBash’e</w:t>
-            </w:r>
-            <w:proofErr w:type="spellEnd"/>
-            <w:r>
-              <w:rPr>
-                <w:rFonts w:ascii="Arial" w:hAnsi="Arial" w:cs="Arial"/>
-                <w:b/>
-                <w:sz w:val="26"/>
-                <w:szCs w:val="26"/>
-                <w:lang w:val="tr-TR"/>
-              </w:rPr>
-              <w:t xml:space="preserve"> </w:t>
-            </w:r>
-            <w:proofErr w:type="spellStart"/>
-            <w:r>
-              <w:rPr>
-                <w:rFonts w:ascii="Arial" w:hAnsi="Arial" w:cs="Arial"/>
-                <w:b/>
-                <w:sz w:val="26"/>
-                <w:szCs w:val="26"/>
-                <w:lang w:val="tr-TR"/>
-              </w:rPr>
-              <w:t>yapistir</w:t>
-            </w:r>
-            <w:proofErr w:type="spellEnd"/>
-            <w:r>
-              <w:rPr>
-                <w:rFonts w:ascii="Arial" w:hAnsi="Arial" w:cs="Arial"/>
-                <w:b/>
-                <w:sz w:val="26"/>
-                <w:szCs w:val="26"/>
-                <w:lang w:val="tr-TR"/>
-              </w:rPr>
-              <w:t>.</w:t>
-            </w:r>
-          </w:p>
-          <w:p>
-            <w:pPr>
-              <w:rPr>
-                <w:rFonts w:ascii="Arial" w:hAnsi="Arial" w:cs="Arial"/>
-                <w:b/>
-                <w:sz w:val="26"/>
-                <w:szCs w:val="26"/>
-                <w:lang w:val="tr-TR"/>
-              </w:rPr>
-            </w:pPr>
-            <w:proofErr w:type="gramStart"/>
-            <w:r>
-              <w:rPr>
-                <w:rFonts w:ascii="Arial" w:hAnsi="Arial" w:cs="Arial"/>
-                <w:b/>
-                <w:sz w:val="26"/>
-                <w:szCs w:val="26"/>
-                <w:lang w:val="tr-TR"/>
-              </w:rPr>
-              <w:t>git</w:t>
-            </w:r>
-            <w:proofErr w:type="gramEnd"/>
-            <w:r>
-              <w:rPr>
-                <w:rFonts w:ascii="Arial" w:hAnsi="Arial" w:cs="Arial"/>
-                <w:b/>
-                <w:sz w:val="26"/>
-                <w:szCs w:val="26"/>
-                <w:lang w:val="tr-TR"/>
-              </w:rPr>
-              <w:t xml:space="preserve"> </w:t>
-            </w:r>
-            <w:proofErr w:type="spellStart"/>
-            <w:r>
-              <w:rPr>
-                <w:rFonts w:ascii="Arial" w:hAnsi="Arial" w:cs="Arial"/>
-                <w:b/>
-                <w:sz w:val="26"/>
-                <w:szCs w:val="26"/>
-                <w:lang w:val="tr-TR"/>
-              </w:rPr>
-              <w:t>pull</w:t>
+              <w:t xml:space="preserve"> </w:t>
+            </w:r>
+            <w:proofErr w:type="spellStart"/>
+            <w:r>
+              <w:rPr>
+                <w:rFonts w:ascii="Arial" w:hAnsi="Arial" w:cs="Arial"/>
+                <w:b/>
+                <w:sz w:val="26"/>
+                <w:szCs w:val="26"/>
+                <w:lang w:val="tr-TR"/>
+              </w:rPr>
+              <w:t>remote</w:t>
+            </w:r>
+            <w:proofErr w:type="spellEnd"/>
+            <w:r>
+              <w:rPr>
+                <w:rFonts w:ascii="Arial" w:hAnsi="Arial" w:cs="Arial"/>
+                <w:b/>
+                <w:sz w:val="26"/>
+                <w:szCs w:val="26"/>
+                <w:lang w:val="tr-TR"/>
+              </w:rPr>
+              <w:t xml:space="preserve"> </w:t>
+            </w:r>
+            <w:proofErr w:type="spellStart"/>
+            <w:r>
+              <w:rPr>
+                <w:rFonts w:ascii="Arial" w:hAnsi="Arial" w:cs="Arial"/>
+                <w:b/>
+                <w:sz w:val="26"/>
+                <w:szCs w:val="26"/>
+                <w:lang w:val="tr-TR"/>
+              </w:rPr>
+              <w:t>add</w:t>
+            </w:r>
+            <w:proofErr w:type="spellEnd"/>
+            <w:r>
+              <w:rPr>
+                <w:rFonts w:ascii="Arial" w:hAnsi="Arial" w:cs="Arial"/>
+                <w:b/>
+                <w:sz w:val="26"/>
+                <w:szCs w:val="26"/>
+                <w:lang w:val="tr-TR"/>
+              </w:rPr>
+              <w:t xml:space="preserve"> </w:t>
+            </w:r>
+            <w:proofErr w:type="spellStart"/>
+            <w:r>
+              <w:rPr>
+                <w:rFonts w:ascii="Arial" w:hAnsi="Arial" w:cs="Arial"/>
+                <w:b/>
+                <w:sz w:val="26"/>
+                <w:szCs w:val="26"/>
+                <w:lang w:val="tr-TR"/>
+              </w:rPr>
+              <w:t>origin</w:t>
             </w:r>
             <w:proofErr w:type="spellEnd"/>
             <w:r>
@@ -9828,47 +8992,305 @@
                 <w:t>https://github.com/ahmetpar/SDLC.git</w:t>
               </w:r>
             </w:hyperlink>
-            <w:r>
-              <w:rPr>
-                <w:rFonts w:ascii="Arial" w:hAnsi="Arial" w:cs="Arial"/>
-                <w:b/>
-                <w:sz w:val="26"/>
-                <w:szCs w:val="26"/>
-                <w:lang w:val="tr-TR"/>
-              </w:rPr>
-              <w:t xml:space="preserve">   </w:t>
-            </w:r>
-            <w:r>
-              <w:rPr>
-                <w:rFonts w:ascii="Arial" w:hAnsi="Arial" w:cs="Arial"/>
-                <w:b/>
-                <w:sz w:val="26"/>
-                <w:szCs w:val="26"/>
-                <w:lang w:val="tr-TR"/>
-              </w:rPr>
-              <w:t xml:space="preserve"> </w:t>
-            </w:r>
-            <w:r>
-              <w:rPr>
-                <w:rFonts w:ascii="Arial" w:hAnsi="Arial" w:cs="Arial"/>
-                <w:b/>
-                <w:sz w:val="26"/>
-                <w:szCs w:val="26"/>
-                <w:lang w:val="tr-TR"/>
-              </w:rPr>
-              <w:t>+ENTER</w:t>
-            </w:r>
-          </w:p>
-          <w:p>
-            <w:pPr>
-              <w:rPr>
-                <w:rFonts w:ascii="Arial" w:hAnsi="Arial" w:cs="Arial"/>
-                <w:b/>
-                <w:sz w:val="26"/>
-                <w:szCs w:val="26"/>
-                <w:lang w:val="tr-TR"/>
-              </w:rPr>
-            </w:pPr>
+          </w:p>
+        </w:tc>
+      </w:tr>
+      <w:tr>
+        <w:trPr>
+          <w:trHeight w:val="760"/>
+        </w:trPr>
+        <w:tc>
+          <w:tcPr>
+            <w:tcW w:w="10881" w:type="dxa"/>
+            <w:gridSpan w:val="2"/>
+            <w:vAlign w:val="center"/>
+          </w:tcPr>
+          <w:p>
+            <w:pPr>
+              <w:rPr>
+                <w:rFonts w:ascii="Arial" w:hAnsi="Arial" w:cs="Arial"/>
+                <w:b/>
+                <w:sz w:val="26"/>
+                <w:szCs w:val="26"/>
+                <w:lang w:val="tr-TR"/>
+              </w:rPr>
+            </w:pPr>
+            <w:r>
+              <w:rPr>
+                <w:rFonts w:ascii="Arial" w:hAnsi="Arial" w:cs="Arial"/>
+                <w:b/>
+                <w:sz w:val="26"/>
+                <w:szCs w:val="26"/>
+                <w:lang w:val="tr-TR"/>
+              </w:rPr>
+              <w:t xml:space="preserve">git </w:t>
+            </w:r>
+            <w:proofErr w:type="spellStart"/>
+            <w:r>
+              <w:rPr>
+                <w:rFonts w:ascii="Arial" w:hAnsi="Arial" w:cs="Arial"/>
+                <w:b/>
+                <w:sz w:val="26"/>
+                <w:szCs w:val="26"/>
+                <w:lang w:val="tr-TR"/>
+              </w:rPr>
+              <w:t>push</w:t>
+            </w:r>
+            <w:proofErr w:type="spellEnd"/>
+            <w:r>
+              <w:rPr>
+                <w:rFonts w:ascii="Arial" w:hAnsi="Arial" w:cs="Arial"/>
+                <w:b/>
+                <w:sz w:val="26"/>
+                <w:szCs w:val="26"/>
+                <w:lang w:val="tr-TR"/>
+              </w:rPr>
+              <w:t xml:space="preserve"> -u </w:t>
+            </w:r>
+            <w:proofErr w:type="spellStart"/>
+            <w:r>
+              <w:rPr>
+                <w:rFonts w:ascii="Arial" w:hAnsi="Arial" w:cs="Arial"/>
+                <w:b/>
+                <w:sz w:val="26"/>
+                <w:szCs w:val="26"/>
+                <w:lang w:val="tr-TR"/>
+              </w:rPr>
+              <w:t>origin</w:t>
+            </w:r>
+            <w:proofErr w:type="spellEnd"/>
+            <w:r>
+              <w:rPr>
+                <w:rFonts w:ascii="Arial" w:hAnsi="Arial" w:cs="Arial"/>
+                <w:b/>
+                <w:sz w:val="26"/>
+                <w:szCs w:val="26"/>
+                <w:lang w:val="tr-TR"/>
+              </w:rPr>
+              <w:t xml:space="preserve"> main +ENTER</w:t>
+            </w:r>
+            <w:bookmarkStart w:id="0" w:name="_GoBack"/>
+            <w:bookmarkEnd w:id="0"/>
+          </w:p>
+        </w:tc>
+      </w:tr>
+      <w:tr>
+        <w:trPr>
+          <w:trHeight w:val="760"/>
+        </w:trPr>
+        <w:tc>
+          <w:tcPr>
+            <w:tcW w:w="10881" w:type="dxa"/>
+            <w:gridSpan w:val="2"/>
+            <w:vAlign w:val="center"/>
+          </w:tcPr>
+          <w:p>
+            <w:pPr>
+              <w:rPr>
+                <w:rFonts w:ascii="Arial" w:hAnsi="Arial" w:cs="Arial"/>
+                <w:b/>
+                <w:sz w:val="26"/>
+                <w:szCs w:val="26"/>
+                <w:lang w:val="tr-TR"/>
+              </w:rPr>
+            </w:pPr>
+            <w:proofErr w:type="spellStart"/>
+            <w:r>
+              <w:rPr>
+                <w:rFonts w:ascii="Arial" w:hAnsi="Arial" w:cs="Arial"/>
+                <w:b/>
+                <w:sz w:val="26"/>
+                <w:szCs w:val="26"/>
+                <w:lang w:val="tr-TR"/>
+              </w:rPr>
+              <w:t>Bilgisayarimdan</w:t>
+            </w:r>
+            <w:proofErr w:type="spellEnd"/>
+            <w:r>
+              <w:rPr>
+                <w:rFonts w:ascii="Arial" w:hAnsi="Arial" w:cs="Arial"/>
+                <w:b/>
+                <w:sz w:val="26"/>
+                <w:szCs w:val="26"/>
+                <w:lang w:val="tr-TR"/>
+              </w:rPr>
+              <w:t xml:space="preserve"> oluşturup </w:t>
+            </w:r>
+            <w:proofErr w:type="spellStart"/>
+            <w:r>
+              <w:rPr>
+                <w:rFonts w:ascii="Arial" w:hAnsi="Arial" w:cs="Arial"/>
+                <w:b/>
+                <w:sz w:val="26"/>
+                <w:szCs w:val="26"/>
+                <w:lang w:val="tr-TR"/>
+              </w:rPr>
+              <w:t>Github</w:t>
+            </w:r>
+            <w:proofErr w:type="spellEnd"/>
+            <w:r>
+              <w:rPr>
+                <w:rFonts w:ascii="Arial" w:hAnsi="Arial" w:cs="Arial"/>
+                <w:b/>
+                <w:sz w:val="26"/>
+                <w:szCs w:val="26"/>
+                <w:lang w:val="tr-TR"/>
+              </w:rPr>
+              <w:t xml:space="preserve"> ile senkronize </w:t>
+            </w:r>
+            <w:proofErr w:type="gramStart"/>
+            <w:r>
+              <w:rPr>
+                <w:rFonts w:ascii="Arial" w:hAnsi="Arial" w:cs="Arial"/>
+                <w:b/>
+                <w:sz w:val="26"/>
+                <w:szCs w:val="26"/>
+                <w:lang w:val="tr-TR"/>
+              </w:rPr>
+              <w:t>ettim , fakat</w:t>
+            </w:r>
+            <w:proofErr w:type="gramEnd"/>
+            <w:r>
+              <w:rPr>
+                <w:rFonts w:ascii="Arial" w:hAnsi="Arial" w:cs="Arial"/>
+                <w:b/>
+                <w:sz w:val="26"/>
+                <w:szCs w:val="26"/>
+                <w:lang w:val="tr-TR"/>
+              </w:rPr>
+              <w:t xml:space="preserve"> sonra bilgisayarımdan sildim. Sadece </w:t>
+            </w:r>
+            <w:proofErr w:type="spellStart"/>
+            <w:r>
+              <w:rPr>
+                <w:rFonts w:ascii="Arial" w:hAnsi="Arial" w:cs="Arial"/>
+                <w:b/>
+                <w:sz w:val="26"/>
+                <w:szCs w:val="26"/>
+                <w:lang w:val="tr-TR"/>
+              </w:rPr>
+              <w:t>GitHub’ta</w:t>
+            </w:r>
+            <w:proofErr w:type="spellEnd"/>
+            <w:r>
+              <w:rPr>
+                <w:rFonts w:ascii="Arial" w:hAnsi="Arial" w:cs="Arial"/>
+                <w:b/>
+                <w:sz w:val="26"/>
+                <w:szCs w:val="26"/>
+                <w:lang w:val="tr-TR"/>
+              </w:rPr>
+              <w:t xml:space="preserve"> bu projem var. </w:t>
+            </w:r>
+          </w:p>
+          <w:p>
+            <w:pPr>
+              <w:rPr>
+                <w:rFonts w:ascii="Arial" w:hAnsi="Arial" w:cs="Arial"/>
+                <w:b/>
+                <w:sz w:val="26"/>
+                <w:szCs w:val="26"/>
+                <w:lang w:val="tr-TR"/>
+              </w:rPr>
+            </w:pPr>
+            <w:r>
+              <w:rPr>
+                <w:rFonts w:ascii="Arial" w:hAnsi="Arial" w:cs="Arial"/>
+                <w:b/>
+                <w:sz w:val="26"/>
+                <w:szCs w:val="26"/>
+                <w:lang w:val="tr-TR"/>
+              </w:rPr>
+              <w:t xml:space="preserve">Diyelim ki indirdim ve </w:t>
+            </w:r>
+            <w:proofErr w:type="spellStart"/>
+            <w:r>
+              <w:rPr>
+                <w:rFonts w:ascii="Arial" w:hAnsi="Arial" w:cs="Arial"/>
+                <w:b/>
+                <w:sz w:val="26"/>
+                <w:szCs w:val="26"/>
+                <w:lang w:val="tr-TR"/>
+              </w:rPr>
+              <w:t>bazi</w:t>
+            </w:r>
+            <w:proofErr w:type="spellEnd"/>
+            <w:r>
+              <w:rPr>
+                <w:rFonts w:ascii="Arial" w:hAnsi="Arial" w:cs="Arial"/>
+                <w:b/>
+                <w:sz w:val="26"/>
+                <w:szCs w:val="26"/>
+                <w:lang w:val="tr-TR"/>
+              </w:rPr>
+              <w:t xml:space="preserve"> değişiklikler yaptım </w:t>
+            </w:r>
+            <w:proofErr w:type="spellStart"/>
+            <w:r>
+              <w:rPr>
+                <w:rFonts w:ascii="Arial" w:hAnsi="Arial" w:cs="Arial"/>
+                <w:b/>
+                <w:sz w:val="26"/>
+                <w:szCs w:val="26"/>
+                <w:lang w:val="tr-TR"/>
+              </w:rPr>
+              <w:t>nasil</w:t>
+            </w:r>
+            <w:proofErr w:type="spellEnd"/>
+            <w:r>
+              <w:rPr>
+                <w:rFonts w:ascii="Arial" w:hAnsi="Arial" w:cs="Arial"/>
+                <w:b/>
+                <w:sz w:val="26"/>
+                <w:szCs w:val="26"/>
+                <w:lang w:val="tr-TR"/>
+              </w:rPr>
+              <w:t xml:space="preserve"> ve </w:t>
+            </w:r>
+            <w:proofErr w:type="spellStart"/>
+            <w:r>
+              <w:rPr>
+                <w:rFonts w:ascii="Arial" w:hAnsi="Arial" w:cs="Arial"/>
+                <w:b/>
+                <w:sz w:val="26"/>
+                <w:szCs w:val="26"/>
+                <w:lang w:val="tr-TR"/>
+              </w:rPr>
+              <w:t>Github</w:t>
+            </w:r>
+            <w:proofErr w:type="spellEnd"/>
+            <w:r>
+              <w:rPr>
+                <w:rFonts w:ascii="Arial" w:hAnsi="Arial" w:cs="Arial"/>
+                <w:b/>
+                <w:sz w:val="26"/>
+                <w:szCs w:val="26"/>
+                <w:lang w:val="tr-TR"/>
+              </w:rPr>
+              <w:t xml:space="preserve"> ile </w:t>
+            </w:r>
+            <w:proofErr w:type="spellStart"/>
+            <w:r>
+              <w:rPr>
+                <w:rFonts w:ascii="Arial" w:hAnsi="Arial" w:cs="Arial"/>
+                <w:b/>
+                <w:sz w:val="26"/>
+                <w:szCs w:val="26"/>
+                <w:lang w:val="tr-TR"/>
+              </w:rPr>
+              <w:t>senk</w:t>
+            </w:r>
+            <w:proofErr w:type="spellEnd"/>
+            <w:r>
+              <w:rPr>
+                <w:rFonts w:ascii="Arial" w:hAnsi="Arial" w:cs="Arial"/>
+                <w:b/>
+                <w:sz w:val="26"/>
+                <w:szCs w:val="26"/>
+                <w:lang w:val="tr-TR"/>
+              </w:rPr>
+              <w:t xml:space="preserve"> ederim.</w:t>
+            </w:r>
           </w:p>
         </w:tc>
       </w:tr>
@@ -9887,15 +9309,17 @@
                 <w:rFonts w:ascii="Arial" w:hAnsi="Arial" w:cs="Arial"/>
                 <w:sz w:val="26"/>
                 <w:szCs w:val="26"/>
-              </w:rPr>
-            </w:pPr>
-            <w:r>
-              <w:rPr>
-                <w:rFonts w:ascii="Arial" w:hAnsi="Arial" w:cs="Arial"/>
-                <w:sz w:val="26"/>
-                <w:szCs w:val="26"/>
-              </w:rPr>
-              <w:t>5</w:t>
+                <w:lang w:val="tr-TR"/>
+              </w:rPr>
+            </w:pPr>
+            <w:r>
+              <w:rPr>
+                <w:rFonts w:ascii="Arial" w:hAnsi="Arial" w:cs="Arial"/>
+                <w:sz w:val="26"/>
+                <w:szCs w:val="26"/>
+                <w:lang w:val="tr-TR"/>
+              </w:rPr>
+              <w:t>1</w:t>
             </w:r>
           </w:p>
         </w:tc>
@@ -9914,59 +9338,49 @@
                 <w:lang w:val="tr-TR"/>
               </w:rPr>
             </w:pPr>
-            <w:proofErr w:type="gramStart"/>
-            <w:r>
-              <w:rPr>
-                <w:rFonts w:ascii="Arial" w:hAnsi="Arial" w:cs="Arial"/>
-                <w:b/>
-                <w:sz w:val="26"/>
-                <w:szCs w:val="26"/>
-                <w:lang w:val="tr-TR"/>
-              </w:rPr>
-              <w:t>git</w:t>
-            </w:r>
-            <w:proofErr w:type="gramEnd"/>
-            <w:r>
-              <w:rPr>
-                <w:rFonts w:ascii="Arial" w:hAnsi="Arial" w:cs="Arial"/>
-                <w:b/>
-                <w:sz w:val="26"/>
-                <w:szCs w:val="26"/>
-                <w:lang w:val="tr-TR"/>
-              </w:rPr>
-              <w:t xml:space="preserve"> </w:t>
-            </w:r>
-            <w:proofErr w:type="spellStart"/>
-            <w:r>
-              <w:rPr>
-                <w:rFonts w:ascii="Arial" w:hAnsi="Arial" w:cs="Arial"/>
-                <w:b/>
-                <w:sz w:val="26"/>
-                <w:szCs w:val="26"/>
-                <w:lang w:val="tr-TR"/>
-              </w:rPr>
-              <w:t>branch</w:t>
-            </w:r>
-            <w:proofErr w:type="spellEnd"/>
-            <w:r>
-              <w:rPr>
-                <w:rFonts w:ascii="Arial" w:hAnsi="Arial" w:cs="Arial"/>
-                <w:b/>
-                <w:sz w:val="26"/>
-                <w:szCs w:val="26"/>
-                <w:lang w:val="tr-TR"/>
-              </w:rPr>
-              <w:t xml:space="preserve"> -M main </w:t>
-            </w:r>
-            <w:r>
-              <w:rPr>
-                <w:rFonts w:ascii="Arial" w:hAnsi="Arial" w:cs="Arial"/>
-                <w:b/>
-                <w:sz w:val="26"/>
-                <w:szCs w:val="26"/>
-                <w:lang w:val="tr-TR"/>
-              </w:rPr>
-              <w:t>+ ENTER</w:t>
+            <w:proofErr w:type="spellStart"/>
+            <w:r>
+              <w:rPr>
+                <w:rFonts w:ascii="Arial" w:hAnsi="Arial" w:cs="Arial"/>
+                <w:b/>
+                <w:sz w:val="26"/>
+                <w:szCs w:val="26"/>
+                <w:lang w:val="tr-TR"/>
+              </w:rPr>
+              <w:t>Masaustundeki</w:t>
+            </w:r>
+            <w:proofErr w:type="spellEnd"/>
+            <w:r>
+              <w:rPr>
+                <w:rFonts w:ascii="Arial" w:hAnsi="Arial" w:cs="Arial"/>
+                <w:b/>
+                <w:sz w:val="26"/>
+                <w:szCs w:val="26"/>
+                <w:lang w:val="tr-TR"/>
+              </w:rPr>
+              <w:t xml:space="preserve"> SDLC </w:t>
+            </w:r>
+            <w:proofErr w:type="spellStart"/>
+            <w:r>
+              <w:rPr>
+                <w:rFonts w:ascii="Arial" w:hAnsi="Arial" w:cs="Arial"/>
+                <w:b/>
+                <w:sz w:val="26"/>
+                <w:szCs w:val="26"/>
+                <w:lang w:val="tr-TR"/>
+              </w:rPr>
+              <w:t>klasorunu</w:t>
+            </w:r>
+            <w:proofErr w:type="spellEnd"/>
+            <w:r>
+              <w:rPr>
+                <w:rFonts w:ascii="Arial" w:hAnsi="Arial" w:cs="Arial"/>
+                <w:b/>
+                <w:sz w:val="26"/>
+                <w:szCs w:val="26"/>
+                <w:lang w:val="tr-TR"/>
+              </w:rPr>
+              <w:t xml:space="preserve"> sildim</w:t>
             </w:r>
           </w:p>
         </w:tc>
@@ -9986,15 +9400,17 @@
                 <w:rFonts w:ascii="Arial" w:hAnsi="Arial" w:cs="Arial"/>
                 <w:sz w:val="26"/>
                 <w:szCs w:val="26"/>
-              </w:rPr>
-            </w:pPr>
-            <w:r>
-              <w:rPr>
-                <w:rFonts w:ascii="Arial" w:hAnsi="Arial" w:cs="Arial"/>
-                <w:sz w:val="26"/>
-                <w:szCs w:val="26"/>
-              </w:rPr>
-              <w:t>6</w:t>
+                <w:lang w:val="en-US"/>
+              </w:rPr>
+            </w:pPr>
+            <w:r>
+              <w:rPr>
+                <w:rFonts w:ascii="Arial" w:hAnsi="Arial" w:cs="Arial"/>
+                <w:sz w:val="26"/>
+                <w:szCs w:val="26"/>
+                <w:lang w:val="en-US"/>
+              </w:rPr>
+              <w:t>1</w:t>
             </w:r>
           </w:p>
         </w:tc>
@@ -10013,6 +9429,295 @@
                 <w:lang w:val="tr-TR"/>
               </w:rPr>
             </w:pPr>
+            <w:r>
+              <w:rPr>
+                <w:rFonts w:ascii="Arial" w:hAnsi="Arial" w:cs="Arial"/>
+                <w:b/>
+                <w:sz w:val="26"/>
+                <w:szCs w:val="26"/>
+                <w:lang w:val="tr-TR"/>
+              </w:rPr>
+              <w:t xml:space="preserve">Masa </w:t>
+            </w:r>
+            <w:proofErr w:type="spellStart"/>
+            <w:r>
+              <w:rPr>
+                <w:rFonts w:ascii="Arial" w:hAnsi="Arial" w:cs="Arial"/>
+                <w:b/>
+                <w:sz w:val="26"/>
+                <w:szCs w:val="26"/>
+                <w:lang w:val="tr-TR"/>
+              </w:rPr>
+              <w:t>ustunde</w:t>
+            </w:r>
+            <w:proofErr w:type="spellEnd"/>
+            <w:r>
+              <w:rPr>
+                <w:rFonts w:ascii="Arial" w:hAnsi="Arial" w:cs="Arial"/>
+                <w:b/>
+                <w:sz w:val="26"/>
+                <w:szCs w:val="26"/>
+                <w:lang w:val="tr-TR"/>
+              </w:rPr>
+              <w:t xml:space="preserve"> ya da istediğin bir yerde yeni klasör oluştur</w:t>
+            </w:r>
+          </w:p>
+          <w:p>
+            <w:pPr>
+              <w:rPr>
+                <w:rFonts w:ascii="Arial" w:hAnsi="Arial" w:cs="Arial"/>
+                <w:b/>
+                <w:sz w:val="26"/>
+                <w:szCs w:val="26"/>
+                <w:lang w:val="tr-TR"/>
+              </w:rPr>
+            </w:pPr>
+            <w:r>
+              <w:rPr>
+                <w:rFonts w:ascii="Arial" w:hAnsi="Arial" w:cs="Arial"/>
+                <w:b/>
+                <w:sz w:val="26"/>
+                <w:szCs w:val="26"/>
+                <w:lang w:val="tr-TR"/>
+              </w:rPr>
+              <w:t>“SDLC” diye ben oluşturdum</w:t>
+            </w:r>
+          </w:p>
+        </w:tc>
+      </w:tr>
+      <w:tr>
+        <w:trPr>
+          <w:trHeight w:val="760"/>
+        </w:trPr>
+        <w:tc>
+          <w:tcPr>
+            <w:tcW w:w="534" w:type="dxa"/>
+            <w:vAlign w:val="center"/>
+          </w:tcPr>
+          <w:p>
+            <w:pPr>
+              <w:rPr>
+                <w:rFonts w:ascii="Arial" w:hAnsi="Arial" w:cs="Arial"/>
+                <w:sz w:val="26"/>
+                <w:szCs w:val="26"/>
+                <w:lang w:val="en-US"/>
+              </w:rPr>
+            </w:pPr>
+            <w:r>
+              <w:rPr>
+                <w:rFonts w:ascii="Arial" w:hAnsi="Arial" w:cs="Arial"/>
+                <w:sz w:val="26"/>
+                <w:szCs w:val="26"/>
+                <w:lang w:val="en-US"/>
+              </w:rPr>
+              <w:t>2</w:t>
+            </w:r>
+          </w:p>
+        </w:tc>
+        <w:tc>
+          <w:tcPr>
+            <w:tcW w:w="10347" w:type="dxa"/>
+            <w:vAlign w:val="center"/>
+          </w:tcPr>
+          <w:p>
+            <w:pPr>
+              <w:rPr>
+                <w:rFonts w:ascii="Arial" w:hAnsi="Arial" w:cs="Arial"/>
+                <w:b/>
+                <w:sz w:val="26"/>
+                <w:szCs w:val="26"/>
+                <w:lang w:val="tr-TR"/>
+              </w:rPr>
+            </w:pPr>
+            <w:proofErr w:type="spellStart"/>
+            <w:r>
+              <w:rPr>
+                <w:rFonts w:ascii="Arial" w:hAnsi="Arial" w:cs="Arial"/>
+                <w:b/>
+                <w:sz w:val="26"/>
+                <w:szCs w:val="26"/>
+                <w:lang w:val="tr-TR"/>
+              </w:rPr>
+              <w:t>Klasorume</w:t>
+            </w:r>
+            <w:proofErr w:type="spellEnd"/>
+            <w:r>
+              <w:rPr>
+                <w:rFonts w:ascii="Arial" w:hAnsi="Arial" w:cs="Arial"/>
+                <w:b/>
+                <w:sz w:val="26"/>
+                <w:szCs w:val="26"/>
+                <w:lang w:val="tr-TR"/>
+              </w:rPr>
+              <w:t xml:space="preserve"> </w:t>
+            </w:r>
+            <w:proofErr w:type="spellStart"/>
+            <w:r>
+              <w:rPr>
+                <w:rFonts w:ascii="Arial" w:hAnsi="Arial" w:cs="Arial"/>
+                <w:b/>
+                <w:sz w:val="26"/>
+                <w:szCs w:val="26"/>
+                <w:lang w:val="tr-TR"/>
+              </w:rPr>
+              <w:t>sag</w:t>
+            </w:r>
+            <w:proofErr w:type="spellEnd"/>
+            <w:r>
+              <w:rPr>
+                <w:rFonts w:ascii="Arial" w:hAnsi="Arial" w:cs="Arial"/>
+                <w:b/>
+                <w:sz w:val="26"/>
+                <w:szCs w:val="26"/>
+                <w:lang w:val="tr-TR"/>
+              </w:rPr>
+              <w:t xml:space="preserve"> </w:t>
+            </w:r>
+            <w:proofErr w:type="spellStart"/>
+            <w:r>
+              <w:rPr>
+                <w:rFonts w:ascii="Arial" w:hAnsi="Arial" w:cs="Arial"/>
+                <w:b/>
+                <w:sz w:val="26"/>
+                <w:szCs w:val="26"/>
+                <w:lang w:val="tr-TR"/>
+              </w:rPr>
+              <w:t>tiklayip</w:t>
+            </w:r>
+            <w:proofErr w:type="spellEnd"/>
+            <w:r>
+              <w:rPr>
+                <w:rFonts w:ascii="Arial" w:hAnsi="Arial" w:cs="Arial"/>
+                <w:b/>
+                <w:sz w:val="26"/>
+                <w:szCs w:val="26"/>
+                <w:lang w:val="tr-TR"/>
+              </w:rPr>
+              <w:t xml:space="preserve"> </w:t>
+            </w:r>
+            <w:proofErr w:type="spellStart"/>
+            <w:r>
+              <w:rPr>
+                <w:rFonts w:ascii="Arial" w:hAnsi="Arial" w:cs="Arial"/>
+                <w:b/>
+                <w:sz w:val="26"/>
+                <w:szCs w:val="26"/>
+                <w:lang w:val="tr-TR"/>
+              </w:rPr>
+              <w:t>GitBash’te</w:t>
+            </w:r>
+            <w:proofErr w:type="spellEnd"/>
+            <w:r>
+              <w:rPr>
+                <w:rFonts w:ascii="Arial" w:hAnsi="Arial" w:cs="Arial"/>
+                <w:b/>
+                <w:sz w:val="26"/>
+                <w:szCs w:val="26"/>
+                <w:lang w:val="tr-TR"/>
+              </w:rPr>
+              <w:t xml:space="preserve"> </w:t>
+            </w:r>
+            <w:proofErr w:type="spellStart"/>
+            <w:r>
+              <w:rPr>
+                <w:rFonts w:ascii="Arial" w:hAnsi="Arial" w:cs="Arial"/>
+                <w:b/>
+                <w:sz w:val="26"/>
+                <w:szCs w:val="26"/>
+                <w:lang w:val="tr-TR"/>
+              </w:rPr>
+              <w:t>aciyorum</w:t>
+            </w:r>
+            <w:proofErr w:type="spellEnd"/>
+            <w:r>
+              <w:rPr>
+                <w:rFonts w:ascii="Arial" w:hAnsi="Arial" w:cs="Arial"/>
+                <w:b/>
+                <w:sz w:val="26"/>
+                <w:szCs w:val="26"/>
+                <w:lang w:val="tr-TR"/>
+              </w:rPr>
+              <w:t xml:space="preserve"> </w:t>
+            </w:r>
+          </w:p>
+        </w:tc>
+      </w:tr>
+      <w:tr>
+        <w:trPr>
+          <w:trHeight w:val="760"/>
+        </w:trPr>
+        <w:tc>
+          <w:tcPr>
+            <w:tcW w:w="534" w:type="dxa"/>
+            <w:vAlign w:val="center"/>
+          </w:tcPr>
+          <w:p>
+            <w:pPr>
+              <w:rPr>
+                <w:rFonts w:ascii="Arial" w:hAnsi="Arial" w:cs="Arial"/>
+                <w:sz w:val="26"/>
+                <w:szCs w:val="26"/>
+                <w:lang w:val="en-US"/>
+              </w:rPr>
+            </w:pPr>
+            <w:r>
+              <w:rPr>
+                <w:rFonts w:ascii="Arial" w:hAnsi="Arial" w:cs="Arial"/>
+                <w:sz w:val="26"/>
+                <w:szCs w:val="26"/>
+                <w:lang w:val="en-US"/>
+              </w:rPr>
+              <w:t>3</w:t>
+            </w:r>
+          </w:p>
+        </w:tc>
+        <w:tc>
+          <w:tcPr>
+            <w:tcW w:w="10347" w:type="dxa"/>
+            <w:vAlign w:val="center"/>
+          </w:tcPr>
+          <w:p>
+            <w:pPr>
+              <w:rPr>
+                <w:rFonts w:ascii="Arial" w:hAnsi="Arial" w:cs="Arial"/>
+                <w:b/>
+                <w:sz w:val="26"/>
+                <w:szCs w:val="26"/>
+                <w:lang w:val="tr-TR"/>
+              </w:rPr>
+            </w:pPr>
+            <w:r>
+              <w:rPr>
+                <w:rFonts w:ascii="Arial" w:hAnsi="Arial" w:cs="Arial"/>
+                <w:b/>
+                <w:sz w:val="26"/>
+                <w:szCs w:val="26"/>
+                <w:lang w:val="tr-TR"/>
+              </w:rPr>
+              <w:t xml:space="preserve">git </w:t>
+            </w:r>
+            <w:proofErr w:type="spellStart"/>
+            <w:r>
+              <w:rPr>
+                <w:rFonts w:ascii="Arial" w:hAnsi="Arial" w:cs="Arial"/>
+                <w:b/>
+                <w:sz w:val="26"/>
+                <w:szCs w:val="26"/>
+                <w:lang w:val="tr-TR"/>
+              </w:rPr>
+              <w:t>init</w:t>
+            </w:r>
+            <w:proofErr w:type="spellEnd"/>
+            <w:r>
+              <w:rPr>
+                <w:rFonts w:ascii="Arial" w:hAnsi="Arial" w:cs="Arial"/>
+                <w:b/>
+                <w:sz w:val="26"/>
+                <w:szCs w:val="26"/>
+                <w:lang w:val="tr-TR"/>
+              </w:rPr>
+              <w:t xml:space="preserve"> +</w:t>
+            </w:r>
             <w:proofErr w:type="gramStart"/>
             <w:r>
               <w:rPr>
@@ -10022,6 +9727,327 @@
                 <w:szCs w:val="26"/>
                 <w:lang w:val="tr-TR"/>
               </w:rPr>
+              <w:t>ENTER  bu</w:t>
+            </w:r>
+            <w:proofErr w:type="gramEnd"/>
+            <w:r>
+              <w:rPr>
+                <w:rFonts w:ascii="Arial" w:hAnsi="Arial" w:cs="Arial"/>
+                <w:b/>
+                <w:sz w:val="26"/>
+                <w:szCs w:val="26"/>
+                <w:lang w:val="tr-TR"/>
+              </w:rPr>
+              <w:t xml:space="preserve"> yeni </w:t>
+            </w:r>
+            <w:proofErr w:type="spellStart"/>
+            <w:r>
+              <w:rPr>
+                <w:rFonts w:ascii="Arial" w:hAnsi="Arial" w:cs="Arial"/>
+                <w:b/>
+                <w:sz w:val="26"/>
+                <w:szCs w:val="26"/>
+                <w:lang w:val="tr-TR"/>
+              </w:rPr>
+              <w:t>klasorumuzu</w:t>
+            </w:r>
+            <w:proofErr w:type="spellEnd"/>
+            <w:r>
+              <w:rPr>
+                <w:rFonts w:ascii="Arial" w:hAnsi="Arial" w:cs="Arial"/>
+                <w:b/>
+                <w:sz w:val="26"/>
+                <w:szCs w:val="26"/>
+                <w:lang w:val="tr-TR"/>
+              </w:rPr>
+              <w:t xml:space="preserve"> </w:t>
+            </w:r>
+            <w:proofErr w:type="spellStart"/>
+            <w:r>
+              <w:rPr>
+                <w:rFonts w:ascii="Arial" w:hAnsi="Arial" w:cs="Arial"/>
+                <w:b/>
+                <w:sz w:val="26"/>
+                <w:szCs w:val="26"/>
+                <w:lang w:val="tr-TR"/>
+              </w:rPr>
+              <w:t>git’e</w:t>
+            </w:r>
+            <w:proofErr w:type="spellEnd"/>
+            <w:r>
+              <w:rPr>
+                <w:rFonts w:ascii="Arial" w:hAnsi="Arial" w:cs="Arial"/>
+                <w:b/>
+                <w:sz w:val="26"/>
+                <w:szCs w:val="26"/>
+                <w:lang w:val="tr-TR"/>
+              </w:rPr>
+              <w:t xml:space="preserve"> </w:t>
+            </w:r>
+            <w:proofErr w:type="spellStart"/>
+            <w:r>
+              <w:rPr>
+                <w:rFonts w:ascii="Arial" w:hAnsi="Arial" w:cs="Arial"/>
+                <w:b/>
+                <w:sz w:val="26"/>
+                <w:szCs w:val="26"/>
+                <w:lang w:val="tr-TR"/>
+              </w:rPr>
+              <w:t>tanitalim</w:t>
+            </w:r>
+            <w:proofErr w:type="spellEnd"/>
+          </w:p>
+        </w:tc>
+      </w:tr>
+      <w:tr>
+        <w:trPr>
+          <w:trHeight w:val="760"/>
+        </w:trPr>
+        <w:tc>
+          <w:tcPr>
+            <w:tcW w:w="534" w:type="dxa"/>
+            <w:vAlign w:val="center"/>
+          </w:tcPr>
+          <w:p>
+            <w:pPr>
+              <w:rPr>
+                <w:rFonts w:ascii="Arial" w:hAnsi="Arial" w:cs="Arial"/>
+                <w:sz w:val="26"/>
+                <w:szCs w:val="26"/>
+              </w:rPr>
+            </w:pPr>
+            <w:r>
+              <w:rPr>
+                <w:rFonts w:ascii="Arial" w:hAnsi="Arial" w:cs="Arial"/>
+                <w:sz w:val="26"/>
+                <w:szCs w:val="26"/>
+              </w:rPr>
+              <w:t>4</w:t>
+            </w:r>
+          </w:p>
+        </w:tc>
+        <w:tc>
+          <w:tcPr>
+            <w:tcW w:w="10347" w:type="dxa"/>
+            <w:vAlign w:val="center"/>
+          </w:tcPr>
+          <w:p>
+            <w:pPr>
+              <w:rPr>
+                <w:rFonts w:ascii="Arial" w:hAnsi="Arial" w:cs="Arial"/>
+                <w:b/>
+                <w:sz w:val="26"/>
+                <w:szCs w:val="26"/>
+                <w:lang w:val="tr-TR"/>
+              </w:rPr>
+            </w:pPr>
+            <w:r>
+              <w:rPr>
+                <w:rFonts w:ascii="Arial" w:hAnsi="Arial" w:cs="Arial"/>
+                <w:b/>
+                <w:sz w:val="26"/>
+                <w:szCs w:val="26"/>
+                <w:lang w:val="tr-TR"/>
+              </w:rPr>
+              <w:t xml:space="preserve">İndireceğim </w:t>
+            </w:r>
+            <w:proofErr w:type="spellStart"/>
+            <w:r>
+              <w:rPr>
+                <w:rFonts w:ascii="Arial" w:hAnsi="Arial" w:cs="Arial"/>
+                <w:b/>
+                <w:sz w:val="26"/>
+                <w:szCs w:val="26"/>
+                <w:lang w:val="tr-TR"/>
+              </w:rPr>
+              <w:t>repository’nin</w:t>
+            </w:r>
+            <w:proofErr w:type="spellEnd"/>
+            <w:r>
+              <w:rPr>
+                <w:rFonts w:ascii="Arial" w:hAnsi="Arial" w:cs="Arial"/>
+                <w:b/>
+                <w:sz w:val="26"/>
+                <w:szCs w:val="26"/>
+                <w:lang w:val="tr-TR"/>
+              </w:rPr>
+              <w:t xml:space="preserve"> linkini </w:t>
+            </w:r>
+            <w:proofErr w:type="spellStart"/>
+            <w:r>
+              <w:rPr>
+                <w:rFonts w:ascii="Arial" w:hAnsi="Arial" w:cs="Arial"/>
+                <w:b/>
+                <w:sz w:val="26"/>
+                <w:szCs w:val="26"/>
+                <w:lang w:val="tr-TR"/>
+              </w:rPr>
+              <w:t>GitHub’tan</w:t>
+            </w:r>
+            <w:proofErr w:type="spellEnd"/>
+            <w:r>
+              <w:rPr>
+                <w:rFonts w:ascii="Arial" w:hAnsi="Arial" w:cs="Arial"/>
+                <w:b/>
+                <w:sz w:val="26"/>
+                <w:szCs w:val="26"/>
+                <w:lang w:val="tr-TR"/>
+              </w:rPr>
+              <w:t xml:space="preserve"> </w:t>
+            </w:r>
+            <w:proofErr w:type="spellStart"/>
+            <w:r>
+              <w:rPr>
+                <w:rFonts w:ascii="Arial" w:hAnsi="Arial" w:cs="Arial"/>
+                <w:b/>
+                <w:sz w:val="26"/>
+                <w:szCs w:val="26"/>
+                <w:lang w:val="tr-TR"/>
+              </w:rPr>
+              <w:t>alalim</w:t>
+            </w:r>
+            <w:proofErr w:type="spellEnd"/>
+            <w:r>
+              <w:rPr>
+                <w:rFonts w:ascii="Arial" w:hAnsi="Arial" w:cs="Arial"/>
+                <w:b/>
+                <w:sz w:val="26"/>
+                <w:szCs w:val="26"/>
+                <w:lang w:val="tr-TR"/>
+              </w:rPr>
+              <w:t xml:space="preserve"> </w:t>
+            </w:r>
+            <w:proofErr w:type="spellStart"/>
+            <w:r>
+              <w:rPr>
+                <w:rFonts w:ascii="Arial" w:hAnsi="Arial" w:cs="Arial"/>
+                <w:b/>
+                <w:sz w:val="26"/>
+                <w:szCs w:val="26"/>
+                <w:lang w:val="tr-TR"/>
+              </w:rPr>
+              <w:t>Code’un</w:t>
+            </w:r>
+            <w:proofErr w:type="spellEnd"/>
+            <w:r>
+              <w:rPr>
+                <w:rFonts w:ascii="Arial" w:hAnsi="Arial" w:cs="Arial"/>
+                <w:b/>
+                <w:sz w:val="26"/>
+                <w:szCs w:val="26"/>
+                <w:lang w:val="tr-TR"/>
+              </w:rPr>
+              <w:t xml:space="preserve"> </w:t>
+            </w:r>
+            <w:proofErr w:type="spellStart"/>
+            <w:r>
+              <w:rPr>
+                <w:rFonts w:ascii="Arial" w:hAnsi="Arial" w:cs="Arial"/>
+                <w:b/>
+                <w:sz w:val="26"/>
+                <w:szCs w:val="26"/>
+                <w:lang w:val="tr-TR"/>
+              </w:rPr>
+              <w:t>altinda</w:t>
+            </w:r>
+            <w:proofErr w:type="spellEnd"/>
+          </w:p>
+          <w:p>
+            <w:pPr>
+              <w:rPr>
+                <w:rFonts w:ascii="Arial" w:hAnsi="Arial" w:cs="Arial"/>
+                <w:b/>
+                <w:sz w:val="26"/>
+                <w:szCs w:val="26"/>
+                <w:lang w:val="tr-TR"/>
+              </w:rPr>
+            </w:pPr>
+            <w:proofErr w:type="gramStart"/>
+            <w:r>
+              <w:rPr>
+                <w:rFonts w:ascii="Arial" w:hAnsi="Arial" w:cs="Arial"/>
+                <w:b/>
+                <w:sz w:val="26"/>
+                <w:szCs w:val="26"/>
+                <w:lang w:val="tr-TR"/>
+              </w:rPr>
+              <w:t>ve</w:t>
+            </w:r>
+            <w:proofErr w:type="gramEnd"/>
+            <w:r>
+              <w:rPr>
+                <w:rFonts w:ascii="Arial" w:hAnsi="Arial" w:cs="Arial"/>
+                <w:b/>
+                <w:sz w:val="26"/>
+                <w:szCs w:val="26"/>
+                <w:lang w:val="tr-TR"/>
+              </w:rPr>
+              <w:t xml:space="preserve"> </w:t>
+            </w:r>
+            <w:proofErr w:type="spellStart"/>
+            <w:r>
+              <w:rPr>
+                <w:rFonts w:ascii="Arial" w:hAnsi="Arial" w:cs="Arial"/>
+                <w:b/>
+                <w:sz w:val="26"/>
+                <w:szCs w:val="26"/>
+                <w:lang w:val="tr-TR"/>
+              </w:rPr>
+              <w:t>GitBash’e</w:t>
+            </w:r>
+            <w:proofErr w:type="spellEnd"/>
+            <w:r>
+              <w:rPr>
+                <w:rFonts w:ascii="Arial" w:hAnsi="Arial" w:cs="Arial"/>
+                <w:b/>
+                <w:sz w:val="26"/>
+                <w:szCs w:val="26"/>
+                <w:lang w:val="tr-TR"/>
+              </w:rPr>
+              <w:t xml:space="preserve"> </w:t>
+            </w:r>
+            <w:proofErr w:type="spellStart"/>
+            <w:r>
+              <w:rPr>
+                <w:rFonts w:ascii="Arial" w:hAnsi="Arial" w:cs="Arial"/>
+                <w:b/>
+                <w:sz w:val="26"/>
+                <w:szCs w:val="26"/>
+                <w:lang w:val="tr-TR"/>
+              </w:rPr>
+              <w:t>yapistir</w:t>
+            </w:r>
+            <w:proofErr w:type="spellEnd"/>
+            <w:r>
+              <w:rPr>
+                <w:rFonts w:ascii="Arial" w:hAnsi="Arial" w:cs="Arial"/>
+                <w:b/>
+                <w:sz w:val="26"/>
+                <w:szCs w:val="26"/>
+                <w:lang w:val="tr-TR"/>
+              </w:rPr>
+              <w:t>.</w:t>
+            </w:r>
+          </w:p>
+          <w:p>
+            <w:pPr>
+              <w:rPr>
+                <w:rFonts w:ascii="Arial" w:hAnsi="Arial" w:cs="Arial"/>
+                <w:b/>
+                <w:sz w:val="26"/>
+                <w:szCs w:val="26"/>
+                <w:lang w:val="tr-TR"/>
+              </w:rPr>
+            </w:pPr>
+            <w:proofErr w:type="gramStart"/>
+            <w:r>
+              <w:rPr>
+                <w:rFonts w:ascii="Arial" w:hAnsi="Arial" w:cs="Arial"/>
+                <w:b/>
+                <w:sz w:val="26"/>
+                <w:szCs w:val="26"/>
+                <w:lang w:val="tr-TR"/>
+              </w:rPr>
               <w:t>git</w:t>
             </w:r>
             <w:proofErr w:type="gramEnd"/>
@@ -10044,6 +10070,248 @@
                 <w:szCs w:val="26"/>
                 <w:lang w:val="tr-TR"/>
               </w:rPr>
+              <w:t>pull</w:t>
+            </w:r>
+            <w:proofErr w:type="spellEnd"/>
+            <w:r>
+              <w:rPr>
+                <w:rFonts w:ascii="Arial" w:hAnsi="Arial" w:cs="Arial"/>
+                <w:b/>
+                <w:sz w:val="26"/>
+                <w:szCs w:val="26"/>
+                <w:lang w:val="tr-TR"/>
+              </w:rPr>
+              <w:t xml:space="preserve"> </w:t>
+            </w:r>
+            <w:hyperlink r:id="rId10" w:history="1">
+              <w:r>
+                <w:rPr>
+                  <w:rStyle w:val="Kpr"/>
+                  <w:rFonts w:ascii="Arial" w:hAnsi="Arial" w:cs="Arial"/>
+                  <w:b/>
+                  <w:sz w:val="26"/>
+                  <w:szCs w:val="26"/>
+                  <w:lang w:val="tr-TR"/>
+                </w:rPr>
+                <w:t>https://github.com/ahmetpar/SDLC.git</w:t>
+              </w:r>
+            </w:hyperlink>
+            <w:r>
+              <w:rPr>
+                <w:rFonts w:ascii="Arial" w:hAnsi="Arial" w:cs="Arial"/>
+                <w:b/>
+                <w:sz w:val="26"/>
+                <w:szCs w:val="26"/>
+                <w:lang w:val="tr-TR"/>
+              </w:rPr>
+              <w:t xml:space="preserve">   </w:t>
+            </w:r>
+            <w:r>
+              <w:rPr>
+                <w:rFonts w:ascii="Arial" w:hAnsi="Arial" w:cs="Arial"/>
+                <w:b/>
+                <w:sz w:val="26"/>
+                <w:szCs w:val="26"/>
+                <w:lang w:val="tr-TR"/>
+              </w:rPr>
+              <w:t xml:space="preserve"> </w:t>
+            </w:r>
+            <w:r>
+              <w:rPr>
+                <w:rFonts w:ascii="Arial" w:hAnsi="Arial" w:cs="Arial"/>
+                <w:b/>
+                <w:sz w:val="26"/>
+                <w:szCs w:val="26"/>
+                <w:lang w:val="tr-TR"/>
+              </w:rPr>
+              <w:t>+ENTER</w:t>
+            </w:r>
+          </w:p>
+          <w:p>
+            <w:pPr>
+              <w:rPr>
+                <w:rFonts w:ascii="Arial" w:hAnsi="Arial" w:cs="Arial"/>
+                <w:b/>
+                <w:sz w:val="26"/>
+                <w:szCs w:val="26"/>
+                <w:lang w:val="tr-TR"/>
+              </w:rPr>
+            </w:pPr>
+          </w:p>
+        </w:tc>
+      </w:tr>
+      <w:tr>
+        <w:trPr>
+          <w:trHeight w:val="760"/>
+        </w:trPr>
+        <w:tc>
+          <w:tcPr>
+            <w:tcW w:w="534" w:type="dxa"/>
+            <w:vAlign w:val="center"/>
+          </w:tcPr>
+          <w:p>
+            <w:pPr>
+              <w:rPr>
+                <w:rFonts w:ascii="Arial" w:hAnsi="Arial" w:cs="Arial"/>
+                <w:sz w:val="26"/>
+                <w:szCs w:val="26"/>
+              </w:rPr>
+            </w:pPr>
+            <w:r>
+              <w:rPr>
+                <w:rFonts w:ascii="Arial" w:hAnsi="Arial" w:cs="Arial"/>
+                <w:sz w:val="26"/>
+                <w:szCs w:val="26"/>
+              </w:rPr>
+              <w:t>5</w:t>
+            </w:r>
+          </w:p>
+        </w:tc>
+        <w:tc>
+          <w:tcPr>
+            <w:tcW w:w="10347" w:type="dxa"/>
+            <w:vAlign w:val="center"/>
+          </w:tcPr>
+          <w:p>
+            <w:pPr>
+              <w:rPr>
+                <w:rFonts w:ascii="Arial" w:hAnsi="Arial" w:cs="Arial"/>
+                <w:b/>
+                <w:sz w:val="26"/>
+                <w:szCs w:val="26"/>
+                <w:lang w:val="tr-TR"/>
+              </w:rPr>
+            </w:pPr>
+            <w:proofErr w:type="gramStart"/>
+            <w:r>
+              <w:rPr>
+                <w:rFonts w:ascii="Arial" w:hAnsi="Arial" w:cs="Arial"/>
+                <w:b/>
+                <w:sz w:val="26"/>
+                <w:szCs w:val="26"/>
+                <w:lang w:val="tr-TR"/>
+              </w:rPr>
+              <w:t>git</w:t>
+            </w:r>
+            <w:proofErr w:type="gramEnd"/>
+            <w:r>
+              <w:rPr>
+                <w:rFonts w:ascii="Arial" w:hAnsi="Arial" w:cs="Arial"/>
+                <w:b/>
+                <w:sz w:val="26"/>
+                <w:szCs w:val="26"/>
+                <w:lang w:val="tr-TR"/>
+              </w:rPr>
+              <w:t xml:space="preserve"> </w:t>
+            </w:r>
+            <w:proofErr w:type="spellStart"/>
+            <w:r>
+              <w:rPr>
+                <w:rFonts w:ascii="Arial" w:hAnsi="Arial" w:cs="Arial"/>
+                <w:b/>
+                <w:sz w:val="26"/>
+                <w:szCs w:val="26"/>
+                <w:lang w:val="tr-TR"/>
+              </w:rPr>
+              <w:t>branch</w:t>
+            </w:r>
+            <w:proofErr w:type="spellEnd"/>
+            <w:r>
+              <w:rPr>
+                <w:rFonts w:ascii="Arial" w:hAnsi="Arial" w:cs="Arial"/>
+                <w:b/>
+                <w:sz w:val="26"/>
+                <w:szCs w:val="26"/>
+                <w:lang w:val="tr-TR"/>
+              </w:rPr>
+              <w:t xml:space="preserve"> -M main </w:t>
+            </w:r>
+            <w:r>
+              <w:rPr>
+                <w:rFonts w:ascii="Arial" w:hAnsi="Arial" w:cs="Arial"/>
+                <w:b/>
+                <w:sz w:val="26"/>
+                <w:szCs w:val="26"/>
+                <w:lang w:val="tr-TR"/>
+              </w:rPr>
+              <w:t>+ ENTER</w:t>
+            </w:r>
+          </w:p>
+        </w:tc>
+      </w:tr>
+      <w:tr>
+        <w:trPr>
+          <w:trHeight w:val="760"/>
+        </w:trPr>
+        <w:tc>
+          <w:tcPr>
+            <w:tcW w:w="534" w:type="dxa"/>
+            <w:vAlign w:val="center"/>
+          </w:tcPr>
+          <w:p>
+            <w:pPr>
+              <w:rPr>
+                <w:rFonts w:ascii="Arial" w:hAnsi="Arial" w:cs="Arial"/>
+                <w:sz w:val="26"/>
+                <w:szCs w:val="26"/>
+              </w:rPr>
+            </w:pPr>
+            <w:r>
+              <w:rPr>
+                <w:rFonts w:ascii="Arial" w:hAnsi="Arial" w:cs="Arial"/>
+                <w:sz w:val="26"/>
+                <w:szCs w:val="26"/>
+              </w:rPr>
+              <w:t>6</w:t>
+            </w:r>
+          </w:p>
+        </w:tc>
+        <w:tc>
+          <w:tcPr>
+            <w:tcW w:w="10347" w:type="dxa"/>
+            <w:vAlign w:val="center"/>
+          </w:tcPr>
+          <w:p>
+            <w:pPr>
+              <w:rPr>
+                <w:rFonts w:ascii="Arial" w:hAnsi="Arial" w:cs="Arial"/>
+                <w:b/>
+                <w:sz w:val="26"/>
+                <w:szCs w:val="26"/>
+                <w:lang w:val="tr-TR"/>
+              </w:rPr>
+            </w:pPr>
+            <w:proofErr w:type="gramStart"/>
+            <w:r>
+              <w:rPr>
+                <w:rFonts w:ascii="Arial" w:hAnsi="Arial" w:cs="Arial"/>
+                <w:b/>
+                <w:sz w:val="26"/>
+                <w:szCs w:val="26"/>
+                <w:lang w:val="tr-TR"/>
+              </w:rPr>
+              <w:t>git</w:t>
+            </w:r>
+            <w:proofErr w:type="gramEnd"/>
+            <w:r>
+              <w:rPr>
+                <w:rFonts w:ascii="Arial" w:hAnsi="Arial" w:cs="Arial"/>
+                <w:b/>
+                <w:sz w:val="26"/>
+                <w:szCs w:val="26"/>
+                <w:lang w:val="tr-TR"/>
+              </w:rPr>
+              <w:t xml:space="preserve"> </w:t>
+            </w:r>
+            <w:proofErr w:type="spellStart"/>
+            <w:r>
+              <w:rPr>
+                <w:rFonts w:ascii="Arial" w:hAnsi="Arial" w:cs="Arial"/>
+                <w:b/>
+                <w:sz w:val="26"/>
+                <w:szCs w:val="26"/>
+                <w:lang w:val="tr-TR"/>
+              </w:rPr>
               <w:t>remote</w:t>
             </w:r>
             <w:proofErr w:type="spellEnd"/>
@@ -10101,7 +10369,7 @@
               </w:rPr>
               <w:t xml:space="preserve"> </w:t>
             </w:r>
-            <w:hyperlink r:id="rId10" w:history="1">
+            <w:hyperlink r:id="rId11" w:history="1">
               <w:r>
                 <w:rPr>
                   <w:rStyle w:val="Kpr"/>
@@ -11477,7 +11745,6 @@
   <w:style w:type="character" w:default="1" w:styleId="VarsaylanParagrafYazTipi">
     <w:name w:val="Default Paragraph Font"/>
     <w:uiPriority w:val="1"/>
-    <w:semiHidden/>
     <w:unhideWhenUsed/>
   </w:style>
   <w:style w:type="table" w:default="1" w:styleId="NormalTablo">
@@ -11711,7 +11978,6 @@
   <w:style w:type="character" w:default="1" w:styleId="VarsaylanParagrafYazTipi">
     <w:name w:val="Default Paragraph Font"/>
     <w:uiPriority w:val="1"/>
-    <w:semiHidden/>
     <w:unhideWhenUsed/>
   </w:style>
   <w:style w:type="table" w:default="1" w:styleId="NormalTablo">

</xml_diff>